<commit_message>
Dodata dva specificna cilja
</commit_message>
<xml_diff>
--- a/Logicki okvir.docx
+++ b/Logicki okvir.docx
@@ -1133,15 +1133,7 @@
                 <w:bCs/>
                 <w:szCs w:val="18"/>
               </w:rPr>
-              <w:t xml:space="preserve"> koji</w:t>
-            </w:r>
-            <w:r>
-              <w:rPr>
-                <w:rFonts w:cs="Arial"/>
-                <w:bCs/>
-                <w:szCs w:val="18"/>
-              </w:rPr>
-              <w:t xml:space="preserve"> </w:t>
+              <w:t xml:space="preserve"> koji </w:t>
             </w:r>
             <w:proofErr w:type="spellStart"/>
             <w:r>
@@ -2561,6 +2553,598 @@
               <w:jc w:val="left"/>
               <w:rPr>
                 <w:rFonts w:cs="Arial"/>
+                <w:bCs/>
+                <w:szCs w:val="18"/>
+              </w:rPr>
+            </w:pPr>
+            <w:proofErr w:type="spellStart"/>
+            <w:r>
+              <w:rPr>
+                <w:rFonts w:cs="Arial"/>
+                <w:bCs/>
+                <w:szCs w:val="18"/>
+              </w:rPr>
+              <w:lastRenderedPageBreak/>
+              <w:t>Razvijanje</w:t>
+            </w:r>
+            <w:proofErr w:type="spellEnd"/>
+            <w:r>
+              <w:rPr>
+                <w:rFonts w:cs="Arial"/>
+                <w:bCs/>
+                <w:szCs w:val="18"/>
+              </w:rPr>
+              <w:t xml:space="preserve"> </w:t>
+            </w:r>
+            <w:proofErr w:type="spellStart"/>
+            <w:r>
+              <w:rPr>
+                <w:rFonts w:cs="Arial"/>
+                <w:bCs/>
+                <w:szCs w:val="18"/>
+              </w:rPr>
+              <w:t>programa</w:t>
+            </w:r>
+            <w:proofErr w:type="spellEnd"/>
+            <w:r>
+              <w:rPr>
+                <w:rFonts w:cs="Arial"/>
+                <w:bCs/>
+                <w:szCs w:val="18"/>
+              </w:rPr>
+              <w:t xml:space="preserve"> </w:t>
+            </w:r>
+            <w:proofErr w:type="spellStart"/>
+            <w:r>
+              <w:rPr>
+                <w:rFonts w:cs="Arial"/>
+                <w:bCs/>
+                <w:szCs w:val="18"/>
+              </w:rPr>
+              <w:t>stručne</w:t>
+            </w:r>
+            <w:proofErr w:type="spellEnd"/>
+            <w:r>
+              <w:rPr>
+                <w:rFonts w:cs="Arial"/>
+                <w:bCs/>
+                <w:szCs w:val="18"/>
+              </w:rPr>
+              <w:t xml:space="preserve"> </w:t>
+            </w:r>
+            <w:proofErr w:type="spellStart"/>
+            <w:r>
+              <w:rPr>
+                <w:rFonts w:cs="Arial"/>
+                <w:bCs/>
+                <w:szCs w:val="18"/>
+              </w:rPr>
+              <w:t>prakse</w:t>
+            </w:r>
+            <w:proofErr w:type="spellEnd"/>
+            <w:r>
+              <w:rPr>
+                <w:rFonts w:cs="Arial"/>
+                <w:bCs/>
+                <w:szCs w:val="18"/>
+              </w:rPr>
+              <w:t xml:space="preserve"> za </w:t>
+            </w:r>
+            <w:proofErr w:type="spellStart"/>
+            <w:r>
+              <w:rPr>
+                <w:rFonts w:cs="Arial"/>
+                <w:bCs/>
+                <w:szCs w:val="18"/>
+              </w:rPr>
+              <w:t>studente</w:t>
+            </w:r>
+            <w:proofErr w:type="spellEnd"/>
+            <w:r>
+              <w:rPr>
+                <w:rFonts w:cs="Arial"/>
+                <w:bCs/>
+                <w:szCs w:val="18"/>
+              </w:rPr>
+              <w:t xml:space="preserve"> IT </w:t>
+            </w:r>
+            <w:proofErr w:type="spellStart"/>
+            <w:r>
+              <w:rPr>
+                <w:rFonts w:cs="Arial"/>
+                <w:bCs/>
+                <w:szCs w:val="18"/>
+              </w:rPr>
+              <w:t>i</w:t>
+            </w:r>
+            <w:proofErr w:type="spellEnd"/>
+            <w:r>
+              <w:rPr>
+                <w:rFonts w:cs="Arial"/>
+                <w:bCs/>
+                <w:szCs w:val="18"/>
+              </w:rPr>
+              <w:t xml:space="preserve"> </w:t>
+            </w:r>
+            <w:proofErr w:type="spellStart"/>
+            <w:r>
+              <w:rPr>
+                <w:rFonts w:cs="Arial"/>
+                <w:bCs/>
+                <w:szCs w:val="18"/>
+              </w:rPr>
+              <w:t>poslovne</w:t>
+            </w:r>
+            <w:proofErr w:type="spellEnd"/>
+            <w:r>
+              <w:rPr>
+                <w:rFonts w:cs="Arial"/>
+                <w:bCs/>
+                <w:szCs w:val="18"/>
+              </w:rPr>
+              <w:t xml:space="preserve"> </w:t>
+            </w:r>
+            <w:proofErr w:type="spellStart"/>
+            <w:r>
+              <w:rPr>
+                <w:rFonts w:cs="Arial"/>
+                <w:bCs/>
+                <w:szCs w:val="18"/>
+              </w:rPr>
+              <w:t>informatike</w:t>
+            </w:r>
+            <w:proofErr w:type="spellEnd"/>
+            <w:r>
+              <w:rPr>
+                <w:rFonts w:cs="Arial"/>
+                <w:bCs/>
+                <w:szCs w:val="18"/>
+              </w:rPr>
+              <w:t xml:space="preserve"> koji </w:t>
+            </w:r>
+            <w:proofErr w:type="spellStart"/>
+            <w:r>
+              <w:rPr>
+                <w:rFonts w:cs="Arial"/>
+                <w:bCs/>
+                <w:szCs w:val="18"/>
+              </w:rPr>
+              <w:t>omogućava</w:t>
+            </w:r>
+            <w:proofErr w:type="spellEnd"/>
+            <w:r>
+              <w:rPr>
+                <w:rFonts w:cs="Arial"/>
+                <w:bCs/>
+                <w:szCs w:val="18"/>
+              </w:rPr>
+              <w:t xml:space="preserve"> </w:t>
+            </w:r>
+            <w:proofErr w:type="spellStart"/>
+            <w:r>
+              <w:rPr>
+                <w:rFonts w:cs="Arial"/>
+                <w:bCs/>
+                <w:szCs w:val="18"/>
+              </w:rPr>
+              <w:t>učesnicima</w:t>
+            </w:r>
+            <w:proofErr w:type="spellEnd"/>
+            <w:r>
+              <w:rPr>
+                <w:rFonts w:cs="Arial"/>
+                <w:bCs/>
+                <w:szCs w:val="18"/>
+              </w:rPr>
+              <w:t xml:space="preserve"> da </w:t>
+            </w:r>
+            <w:proofErr w:type="spellStart"/>
+            <w:r>
+              <w:rPr>
+                <w:rFonts w:cs="Arial"/>
+                <w:bCs/>
+                <w:szCs w:val="18"/>
+              </w:rPr>
+              <w:t>steknu</w:t>
+            </w:r>
+            <w:proofErr w:type="spellEnd"/>
+            <w:r>
+              <w:rPr>
+                <w:rFonts w:cs="Arial"/>
+                <w:bCs/>
+                <w:szCs w:val="18"/>
+              </w:rPr>
+              <w:t xml:space="preserve"> </w:t>
+            </w:r>
+            <w:proofErr w:type="spellStart"/>
+            <w:r>
+              <w:rPr>
+                <w:rFonts w:cs="Arial"/>
+                <w:bCs/>
+                <w:szCs w:val="18"/>
+              </w:rPr>
+              <w:t>praktično</w:t>
+            </w:r>
+            <w:proofErr w:type="spellEnd"/>
+            <w:r>
+              <w:rPr>
+                <w:rFonts w:cs="Arial"/>
+                <w:bCs/>
+                <w:szCs w:val="18"/>
+              </w:rPr>
+              <w:t xml:space="preserve"> </w:t>
+            </w:r>
+            <w:proofErr w:type="spellStart"/>
+            <w:r>
+              <w:rPr>
+                <w:rFonts w:cs="Arial"/>
+                <w:bCs/>
+                <w:szCs w:val="18"/>
+              </w:rPr>
+              <w:t>iskustvo</w:t>
+            </w:r>
+            <w:proofErr w:type="spellEnd"/>
+            <w:r>
+              <w:rPr>
+                <w:rFonts w:cs="Arial"/>
+                <w:bCs/>
+                <w:szCs w:val="18"/>
+              </w:rPr>
+              <w:t xml:space="preserve"> u </w:t>
+            </w:r>
+            <w:proofErr w:type="spellStart"/>
+            <w:r>
+              <w:rPr>
+                <w:rFonts w:cs="Arial"/>
+                <w:bCs/>
+                <w:szCs w:val="18"/>
+              </w:rPr>
+              <w:t>različitim</w:t>
+            </w:r>
+            <w:proofErr w:type="spellEnd"/>
+            <w:r>
+              <w:rPr>
+                <w:rFonts w:cs="Arial"/>
+                <w:bCs/>
+                <w:szCs w:val="18"/>
+              </w:rPr>
+              <w:t xml:space="preserve"> </w:t>
+            </w:r>
+            <w:proofErr w:type="spellStart"/>
+            <w:r>
+              <w:rPr>
+                <w:rFonts w:cs="Arial"/>
+                <w:bCs/>
+                <w:szCs w:val="18"/>
+              </w:rPr>
+              <w:t>organizacijama</w:t>
+            </w:r>
+            <w:proofErr w:type="spellEnd"/>
+            <w:r>
+              <w:rPr>
+                <w:rFonts w:cs="Arial"/>
+                <w:bCs/>
+                <w:szCs w:val="18"/>
+              </w:rPr>
+              <w:t xml:space="preserve"> </w:t>
+            </w:r>
+            <w:proofErr w:type="spellStart"/>
+            <w:r>
+              <w:rPr>
+                <w:rFonts w:cs="Arial"/>
+                <w:bCs/>
+                <w:szCs w:val="18"/>
+              </w:rPr>
+              <w:t>širom</w:t>
+            </w:r>
+            <w:proofErr w:type="spellEnd"/>
+            <w:r>
+              <w:rPr>
+                <w:rFonts w:cs="Arial"/>
+                <w:bCs/>
+                <w:szCs w:val="18"/>
+              </w:rPr>
+              <w:t xml:space="preserve"> </w:t>
+            </w:r>
+            <w:proofErr w:type="spellStart"/>
+            <w:r>
+              <w:rPr>
+                <w:rFonts w:cs="Arial"/>
+                <w:bCs/>
+                <w:szCs w:val="18"/>
+              </w:rPr>
+              <w:t>Evrope</w:t>
+            </w:r>
+            <w:proofErr w:type="spellEnd"/>
+            <w:r>
+              <w:rPr>
+                <w:rFonts w:cs="Arial"/>
+                <w:bCs/>
+                <w:szCs w:val="18"/>
+              </w:rPr>
+              <w:t>.</w:t>
+            </w:r>
+          </w:p>
+          <w:p>
+            <w:pPr>
+              <w:pStyle w:val="Title"/>
+              <w:jc w:val="left"/>
+              <w:rPr>
+                <w:rFonts w:cs="Arial"/>
+                <w:bCs/>
+                <w:szCs w:val="18"/>
+              </w:rPr>
+            </w:pPr>
+          </w:p>
+          <w:p>
+            <w:pPr>
+              <w:pStyle w:val="Title"/>
+              <w:jc w:val="left"/>
+              <w:rPr>
+                <w:rFonts w:cs="Arial"/>
+                <w:bCs/>
+                <w:szCs w:val="18"/>
+              </w:rPr>
+            </w:pPr>
+            <w:proofErr w:type="spellStart"/>
+            <w:r>
+              <w:rPr>
+                <w:rFonts w:cs="Arial"/>
+                <w:bCs/>
+                <w:szCs w:val="18"/>
+              </w:rPr>
+              <w:t>Stvoriti</w:t>
+            </w:r>
+            <w:proofErr w:type="spellEnd"/>
+            <w:r>
+              <w:rPr>
+                <w:rFonts w:cs="Arial"/>
+                <w:bCs/>
+                <w:szCs w:val="18"/>
+              </w:rPr>
+              <w:t xml:space="preserve"> </w:t>
+            </w:r>
+            <w:proofErr w:type="spellStart"/>
+            <w:r>
+              <w:rPr>
+                <w:rFonts w:cs="Arial"/>
+                <w:bCs/>
+                <w:szCs w:val="18"/>
+              </w:rPr>
+              <w:t>mrežu</w:t>
+            </w:r>
+            <w:proofErr w:type="spellEnd"/>
+            <w:r>
+              <w:rPr>
+                <w:rFonts w:cs="Arial"/>
+                <w:bCs/>
+                <w:szCs w:val="18"/>
+              </w:rPr>
+              <w:t xml:space="preserve"> </w:t>
+            </w:r>
+            <w:proofErr w:type="spellStart"/>
+            <w:r>
+              <w:rPr>
+                <w:rFonts w:cs="Arial"/>
+                <w:bCs/>
+                <w:szCs w:val="18"/>
+              </w:rPr>
+              <w:t>mentora</w:t>
+            </w:r>
+            <w:proofErr w:type="spellEnd"/>
+            <w:r>
+              <w:rPr>
+                <w:rFonts w:cs="Arial"/>
+                <w:bCs/>
+                <w:szCs w:val="18"/>
+              </w:rPr>
+              <w:t xml:space="preserve"> koji </w:t>
+            </w:r>
+            <w:proofErr w:type="spellStart"/>
+            <w:r>
+              <w:rPr>
+                <w:rFonts w:cs="Arial"/>
+                <w:bCs/>
+                <w:szCs w:val="18"/>
+              </w:rPr>
+              <w:t>će</w:t>
+            </w:r>
+            <w:proofErr w:type="spellEnd"/>
+            <w:r>
+              <w:rPr>
+                <w:rFonts w:cs="Arial"/>
+                <w:bCs/>
+                <w:szCs w:val="18"/>
+              </w:rPr>
+              <w:t xml:space="preserve"> </w:t>
+            </w:r>
+            <w:proofErr w:type="spellStart"/>
+            <w:r>
+              <w:rPr>
+                <w:rFonts w:cs="Arial"/>
+                <w:bCs/>
+                <w:szCs w:val="18"/>
+              </w:rPr>
+              <w:t>podržati</w:t>
+            </w:r>
+            <w:proofErr w:type="spellEnd"/>
+            <w:r>
+              <w:rPr>
+                <w:rFonts w:cs="Arial"/>
+                <w:bCs/>
+                <w:szCs w:val="18"/>
+              </w:rPr>
+              <w:t xml:space="preserve"> </w:t>
+            </w:r>
+            <w:proofErr w:type="spellStart"/>
+            <w:r>
+              <w:rPr>
+                <w:rFonts w:cs="Arial"/>
+                <w:bCs/>
+                <w:szCs w:val="18"/>
+              </w:rPr>
+              <w:t>manje</w:t>
+            </w:r>
+            <w:proofErr w:type="spellEnd"/>
+            <w:r>
+              <w:rPr>
+                <w:rFonts w:cs="Arial"/>
+                <w:bCs/>
+                <w:szCs w:val="18"/>
+              </w:rPr>
+              <w:t xml:space="preserve"> </w:t>
+            </w:r>
+            <w:proofErr w:type="spellStart"/>
+            <w:r>
+              <w:rPr>
+                <w:rFonts w:cs="Arial"/>
+                <w:bCs/>
+                <w:szCs w:val="18"/>
+              </w:rPr>
+              <w:t>iskusne</w:t>
+            </w:r>
+            <w:proofErr w:type="spellEnd"/>
+            <w:r>
+              <w:rPr>
+                <w:rFonts w:cs="Arial"/>
+                <w:bCs/>
+                <w:szCs w:val="18"/>
+              </w:rPr>
+              <w:t xml:space="preserve"> </w:t>
+            </w:r>
+            <w:proofErr w:type="spellStart"/>
+            <w:r>
+              <w:rPr>
+                <w:rFonts w:cs="Arial"/>
+                <w:bCs/>
+                <w:szCs w:val="18"/>
+              </w:rPr>
+              <w:t>organizacije</w:t>
+            </w:r>
+            <w:proofErr w:type="spellEnd"/>
+            <w:r>
+              <w:rPr>
+                <w:rFonts w:cs="Arial"/>
+                <w:bCs/>
+                <w:szCs w:val="18"/>
+              </w:rPr>
+              <w:t xml:space="preserve">, </w:t>
+            </w:r>
+            <w:proofErr w:type="spellStart"/>
+            <w:r>
+              <w:rPr>
+                <w:rFonts w:cs="Arial"/>
+                <w:bCs/>
+                <w:szCs w:val="18"/>
+              </w:rPr>
+              <w:t>studente</w:t>
+            </w:r>
+            <w:proofErr w:type="spellEnd"/>
+            <w:r>
+              <w:rPr>
+                <w:rFonts w:cs="Arial"/>
+                <w:bCs/>
+                <w:szCs w:val="18"/>
+              </w:rPr>
+              <w:t xml:space="preserve"> </w:t>
+            </w:r>
+            <w:proofErr w:type="spellStart"/>
+            <w:r>
+              <w:rPr>
+                <w:rFonts w:cs="Arial"/>
+                <w:bCs/>
+                <w:szCs w:val="18"/>
+              </w:rPr>
+              <w:t>i</w:t>
+            </w:r>
+            <w:proofErr w:type="spellEnd"/>
+            <w:r>
+              <w:rPr>
+                <w:rFonts w:cs="Arial"/>
+                <w:bCs/>
+                <w:szCs w:val="18"/>
+              </w:rPr>
+              <w:t xml:space="preserve"> </w:t>
+            </w:r>
+            <w:proofErr w:type="spellStart"/>
+            <w:r>
+              <w:rPr>
+                <w:rFonts w:cs="Arial"/>
+                <w:bCs/>
+                <w:szCs w:val="18"/>
+              </w:rPr>
+              <w:t>aktere</w:t>
+            </w:r>
+            <w:proofErr w:type="spellEnd"/>
+            <w:r>
+              <w:rPr>
+                <w:rFonts w:cs="Arial"/>
+                <w:bCs/>
+                <w:szCs w:val="18"/>
+              </w:rPr>
+              <w:t xml:space="preserve"> u </w:t>
+            </w:r>
+            <w:proofErr w:type="spellStart"/>
+            <w:r>
+              <w:rPr>
+                <w:rFonts w:cs="Arial"/>
+                <w:bCs/>
+                <w:szCs w:val="18"/>
+              </w:rPr>
+              <w:t>programima</w:t>
+            </w:r>
+            <w:proofErr w:type="spellEnd"/>
+            <w:r>
+              <w:rPr>
+                <w:rFonts w:cs="Arial"/>
+                <w:bCs/>
+                <w:szCs w:val="18"/>
+              </w:rPr>
+              <w:t xml:space="preserve"> </w:t>
+            </w:r>
+            <w:proofErr w:type="spellStart"/>
+            <w:r>
+              <w:rPr>
+                <w:rFonts w:cs="Arial"/>
+                <w:bCs/>
+                <w:szCs w:val="18"/>
+              </w:rPr>
+              <w:t>stručne</w:t>
+            </w:r>
+            <w:proofErr w:type="spellEnd"/>
+            <w:r>
+              <w:rPr>
+                <w:rFonts w:cs="Arial"/>
+                <w:bCs/>
+                <w:szCs w:val="18"/>
+              </w:rPr>
+              <w:t xml:space="preserve"> </w:t>
+            </w:r>
+            <w:proofErr w:type="spellStart"/>
+            <w:r>
+              <w:rPr>
+                <w:rFonts w:cs="Arial"/>
+                <w:bCs/>
+                <w:szCs w:val="18"/>
+              </w:rPr>
+              <w:t>prakse</w:t>
+            </w:r>
+            <w:proofErr w:type="spellEnd"/>
+            <w:r>
+              <w:rPr>
+                <w:rFonts w:cs="Arial"/>
+                <w:bCs/>
+                <w:szCs w:val="18"/>
+              </w:rPr>
+              <w:t>.</w:t>
+            </w:r>
+          </w:p>
+          <w:p>
+            <w:pPr>
+              <w:pStyle w:val="Title"/>
+              <w:jc w:val="left"/>
+              <w:rPr>
+                <w:rFonts w:cs="Arial"/>
                 <w:b w:val="0"/>
                 <w:szCs w:val="18"/>
               </w:rPr>
@@ -2888,6 +3472,7 @@
                 <w:color w:val="FFFFFF"/>
                 <w:sz w:val="20"/>
               </w:rPr>
+              <w:lastRenderedPageBreak/>
               <w:t>Očekivani</w:t>
             </w:r>
             <w:proofErr w:type="spellEnd"/>
@@ -5406,6 +5991,7 @@
   <w:style w:type="character" w:default="1" w:styleId="DefaultParagraphFont">
     <w:name w:val="Default Paragraph Font"/>
     <w:uiPriority w:val="1"/>
+    <w:semiHidden/>
     <w:unhideWhenUsed/>
   </w:style>
   <w:style w:type="table" w:default="1" w:styleId="TableNormal">

</xml_diff>

<commit_message>
Dodati ostali specificni ciljevi
</commit_message>
<xml_diff>
--- a/Logicki okvir.docx
+++ b/Logicki okvir.docx
@@ -371,7 +371,6 @@
                 <w:sz w:val="20"/>
               </w:rPr>
             </w:pPr>
-            <w:proofErr w:type="gramStart"/>
             <w:r>
               <w:rPr>
                 <w:rFonts w:cs="Arial"/>
@@ -407,7 +406,6 @@
               <w:t>cilj</w:t>
             </w:r>
             <w:proofErr w:type="spellEnd"/>
-            <w:proofErr w:type="gramEnd"/>
             <w:r>
               <w:rPr>
                 <w:rFonts w:cs="Arial"/>
@@ -3145,6 +3143,1408 @@
               <w:jc w:val="left"/>
               <w:rPr>
                 <w:rFonts w:cs="Arial"/>
+                <w:bCs/>
+                <w:szCs w:val="18"/>
+              </w:rPr>
+            </w:pPr>
+          </w:p>
+          <w:p>
+            <w:pPr>
+              <w:pStyle w:val="Title"/>
+              <w:jc w:val="left"/>
+              <w:rPr>
+                <w:rFonts w:cs="Arial"/>
+                <w:bCs/>
+                <w:szCs w:val="18"/>
+              </w:rPr>
+            </w:pPr>
+            <w:proofErr w:type="spellStart"/>
+            <w:r>
+              <w:rPr>
+                <w:rFonts w:cs="Arial"/>
+                <w:bCs/>
+                <w:szCs w:val="18"/>
+              </w:rPr>
+              <w:t>Organizovati</w:t>
+            </w:r>
+            <w:proofErr w:type="spellEnd"/>
+            <w:r>
+              <w:rPr>
+                <w:rFonts w:cs="Arial"/>
+                <w:bCs/>
+                <w:szCs w:val="18"/>
+              </w:rPr>
+              <w:t xml:space="preserve"> </w:t>
+            </w:r>
+            <w:proofErr w:type="spellStart"/>
+            <w:r>
+              <w:rPr>
+                <w:rFonts w:cs="Arial"/>
+                <w:bCs/>
+                <w:szCs w:val="18"/>
+              </w:rPr>
+              <w:t>razmene</w:t>
+            </w:r>
+            <w:proofErr w:type="spellEnd"/>
+            <w:r>
+              <w:rPr>
+                <w:rFonts w:cs="Arial"/>
+                <w:bCs/>
+                <w:szCs w:val="18"/>
+              </w:rPr>
+              <w:t xml:space="preserve"> </w:t>
+            </w:r>
+            <w:proofErr w:type="spellStart"/>
+            <w:r>
+              <w:rPr>
+                <w:rFonts w:cs="Arial"/>
+                <w:bCs/>
+                <w:szCs w:val="18"/>
+              </w:rPr>
+              <w:t>studenata</w:t>
+            </w:r>
+            <w:proofErr w:type="spellEnd"/>
+            <w:r>
+              <w:rPr>
+                <w:rFonts w:cs="Arial"/>
+                <w:bCs/>
+                <w:szCs w:val="18"/>
+              </w:rPr>
+              <w:t xml:space="preserve"> </w:t>
+            </w:r>
+            <w:proofErr w:type="spellStart"/>
+            <w:r>
+              <w:rPr>
+                <w:rFonts w:cs="Arial"/>
+                <w:bCs/>
+                <w:szCs w:val="18"/>
+              </w:rPr>
+              <w:t>između</w:t>
+            </w:r>
+            <w:proofErr w:type="spellEnd"/>
+            <w:r>
+              <w:rPr>
+                <w:rFonts w:cs="Arial"/>
+                <w:bCs/>
+                <w:szCs w:val="18"/>
+              </w:rPr>
+              <w:t xml:space="preserve"> </w:t>
+            </w:r>
+            <w:proofErr w:type="spellStart"/>
+            <w:r>
+              <w:rPr>
+                <w:rFonts w:cs="Arial"/>
+                <w:bCs/>
+                <w:szCs w:val="18"/>
+              </w:rPr>
+              <w:t>manjih</w:t>
+            </w:r>
+            <w:proofErr w:type="spellEnd"/>
+            <w:r>
+              <w:rPr>
+                <w:rFonts w:cs="Arial"/>
+                <w:bCs/>
+                <w:szCs w:val="18"/>
+              </w:rPr>
+              <w:t xml:space="preserve"> </w:t>
+            </w:r>
+            <w:proofErr w:type="spellStart"/>
+            <w:r>
+              <w:rPr>
+                <w:rFonts w:cs="Arial"/>
+                <w:bCs/>
+                <w:szCs w:val="18"/>
+              </w:rPr>
+              <w:t>organizacija</w:t>
+            </w:r>
+            <w:proofErr w:type="spellEnd"/>
+            <w:r>
+              <w:rPr>
+                <w:rFonts w:cs="Arial"/>
+                <w:bCs/>
+                <w:szCs w:val="18"/>
+              </w:rPr>
+              <w:t xml:space="preserve"> </w:t>
+            </w:r>
+            <w:proofErr w:type="spellStart"/>
+            <w:r>
+              <w:rPr>
+                <w:rFonts w:cs="Arial"/>
+                <w:bCs/>
+                <w:szCs w:val="18"/>
+              </w:rPr>
+              <w:t>kako</w:t>
+            </w:r>
+            <w:proofErr w:type="spellEnd"/>
+            <w:r>
+              <w:rPr>
+                <w:rFonts w:cs="Arial"/>
+                <w:bCs/>
+                <w:szCs w:val="18"/>
+              </w:rPr>
+              <w:t xml:space="preserve"> bi se </w:t>
+            </w:r>
+            <w:proofErr w:type="spellStart"/>
+            <w:r>
+              <w:rPr>
+                <w:rFonts w:cs="Arial"/>
+                <w:bCs/>
+                <w:szCs w:val="18"/>
+              </w:rPr>
+              <w:t>osiguralo</w:t>
+            </w:r>
+            <w:proofErr w:type="spellEnd"/>
+            <w:r>
+              <w:rPr>
+                <w:rFonts w:cs="Arial"/>
+                <w:bCs/>
+                <w:szCs w:val="18"/>
+              </w:rPr>
+              <w:t xml:space="preserve"> </w:t>
+            </w:r>
+            <w:proofErr w:type="spellStart"/>
+            <w:r>
+              <w:rPr>
+                <w:rFonts w:cs="Arial"/>
+                <w:bCs/>
+                <w:szCs w:val="18"/>
+              </w:rPr>
+              <w:t>iskustvo</w:t>
+            </w:r>
+            <w:proofErr w:type="spellEnd"/>
+            <w:r>
+              <w:rPr>
+                <w:rFonts w:cs="Arial"/>
+                <w:bCs/>
+                <w:szCs w:val="18"/>
+              </w:rPr>
+              <w:t xml:space="preserve"> </w:t>
+            </w:r>
+            <w:proofErr w:type="spellStart"/>
+            <w:r>
+              <w:rPr>
+                <w:rFonts w:cs="Arial"/>
+                <w:bCs/>
+                <w:szCs w:val="18"/>
+              </w:rPr>
+              <w:t>i</w:t>
+            </w:r>
+            <w:proofErr w:type="spellEnd"/>
+            <w:r>
+              <w:rPr>
+                <w:rFonts w:cs="Arial"/>
+                <w:bCs/>
+                <w:szCs w:val="18"/>
+              </w:rPr>
+              <w:t xml:space="preserve"> </w:t>
+            </w:r>
+            <w:proofErr w:type="spellStart"/>
+            <w:r>
+              <w:rPr>
+                <w:rFonts w:cs="Arial"/>
+                <w:bCs/>
+                <w:szCs w:val="18"/>
+              </w:rPr>
+              <w:t>znanje</w:t>
+            </w:r>
+            <w:proofErr w:type="spellEnd"/>
+            <w:r>
+              <w:rPr>
+                <w:rFonts w:cs="Arial"/>
+                <w:bCs/>
+                <w:szCs w:val="18"/>
+              </w:rPr>
+              <w:t xml:space="preserve"> </w:t>
+            </w:r>
+            <w:proofErr w:type="spellStart"/>
+            <w:r>
+              <w:rPr>
+                <w:rFonts w:cs="Arial"/>
+                <w:bCs/>
+                <w:szCs w:val="18"/>
+              </w:rPr>
+              <w:t>koje</w:t>
+            </w:r>
+            <w:proofErr w:type="spellEnd"/>
+            <w:r>
+              <w:rPr>
+                <w:rFonts w:cs="Arial"/>
+                <w:bCs/>
+                <w:szCs w:val="18"/>
+              </w:rPr>
+              <w:t xml:space="preserve"> </w:t>
+            </w:r>
+            <w:proofErr w:type="spellStart"/>
+            <w:r>
+              <w:rPr>
+                <w:rFonts w:cs="Arial"/>
+                <w:bCs/>
+                <w:szCs w:val="18"/>
+              </w:rPr>
+              <w:t>će</w:t>
+            </w:r>
+            <w:proofErr w:type="spellEnd"/>
+            <w:r>
+              <w:rPr>
+                <w:rFonts w:cs="Arial"/>
+                <w:bCs/>
+                <w:szCs w:val="18"/>
+              </w:rPr>
+              <w:t xml:space="preserve"> </w:t>
+            </w:r>
+            <w:proofErr w:type="spellStart"/>
+            <w:r>
+              <w:rPr>
+                <w:rFonts w:cs="Arial"/>
+                <w:bCs/>
+                <w:szCs w:val="18"/>
+              </w:rPr>
+              <w:t>pomoći</w:t>
+            </w:r>
+            <w:proofErr w:type="spellEnd"/>
+            <w:r>
+              <w:rPr>
+                <w:rFonts w:cs="Arial"/>
+                <w:bCs/>
+                <w:szCs w:val="18"/>
+              </w:rPr>
+              <w:t xml:space="preserve"> </w:t>
+            </w:r>
+            <w:proofErr w:type="spellStart"/>
+            <w:r>
+              <w:rPr>
+                <w:rFonts w:cs="Arial"/>
+                <w:bCs/>
+                <w:szCs w:val="18"/>
+              </w:rPr>
+              <w:t>manjim</w:t>
+            </w:r>
+            <w:proofErr w:type="spellEnd"/>
+            <w:r>
+              <w:rPr>
+                <w:rFonts w:cs="Arial"/>
+                <w:bCs/>
+                <w:szCs w:val="18"/>
+              </w:rPr>
+              <w:t xml:space="preserve"> </w:t>
+            </w:r>
+            <w:proofErr w:type="spellStart"/>
+            <w:r>
+              <w:rPr>
+                <w:rFonts w:cs="Arial"/>
+                <w:bCs/>
+                <w:szCs w:val="18"/>
+              </w:rPr>
+              <w:t>organizacijama</w:t>
+            </w:r>
+            <w:proofErr w:type="spellEnd"/>
+            <w:r>
+              <w:rPr>
+                <w:rFonts w:cs="Arial"/>
+                <w:bCs/>
+                <w:szCs w:val="18"/>
+              </w:rPr>
+              <w:t xml:space="preserve"> </w:t>
+            </w:r>
+            <w:proofErr w:type="spellStart"/>
+            <w:r>
+              <w:rPr>
+                <w:rFonts w:cs="Arial"/>
+                <w:bCs/>
+                <w:szCs w:val="18"/>
+              </w:rPr>
+              <w:t>i</w:t>
+            </w:r>
+            <w:proofErr w:type="spellEnd"/>
+            <w:r>
+              <w:rPr>
+                <w:rFonts w:cs="Arial"/>
+                <w:bCs/>
+                <w:szCs w:val="18"/>
+              </w:rPr>
+              <w:t xml:space="preserve"> </w:t>
+            </w:r>
+            <w:proofErr w:type="spellStart"/>
+            <w:r>
+              <w:rPr>
+                <w:rFonts w:cs="Arial"/>
+                <w:bCs/>
+                <w:szCs w:val="18"/>
+              </w:rPr>
+              <w:t>studentima</w:t>
+            </w:r>
+            <w:proofErr w:type="spellEnd"/>
+            <w:r>
+              <w:rPr>
+                <w:rFonts w:cs="Arial"/>
+                <w:bCs/>
+                <w:szCs w:val="18"/>
+              </w:rPr>
+              <w:t xml:space="preserve"> da se </w:t>
+            </w:r>
+            <w:proofErr w:type="spellStart"/>
+            <w:r>
+              <w:rPr>
+                <w:rFonts w:cs="Arial"/>
+                <w:bCs/>
+                <w:szCs w:val="18"/>
+              </w:rPr>
+              <w:t>razvijaju</w:t>
+            </w:r>
+            <w:proofErr w:type="spellEnd"/>
+            <w:r>
+              <w:rPr>
+                <w:rFonts w:cs="Arial"/>
+                <w:bCs/>
+                <w:szCs w:val="18"/>
+              </w:rPr>
+              <w:t>.</w:t>
+            </w:r>
+          </w:p>
+          <w:p>
+            <w:pPr>
+              <w:pStyle w:val="Title"/>
+              <w:jc w:val="left"/>
+              <w:rPr>
+                <w:rFonts w:cs="Arial"/>
+                <w:bCs/>
+                <w:szCs w:val="18"/>
+              </w:rPr>
+            </w:pPr>
+          </w:p>
+          <w:p>
+            <w:pPr>
+              <w:pStyle w:val="Title"/>
+              <w:jc w:val="left"/>
+              <w:rPr>
+                <w:rFonts w:cs="Arial"/>
+                <w:bCs/>
+                <w:szCs w:val="18"/>
+              </w:rPr>
+            </w:pPr>
+            <w:proofErr w:type="spellStart"/>
+            <w:r>
+              <w:rPr>
+                <w:rFonts w:cs="Arial"/>
+                <w:bCs/>
+                <w:szCs w:val="18"/>
+              </w:rPr>
+              <w:t>Promovisati</w:t>
+            </w:r>
+            <w:proofErr w:type="spellEnd"/>
+            <w:r>
+              <w:rPr>
+                <w:rFonts w:cs="Arial"/>
+                <w:bCs/>
+                <w:szCs w:val="18"/>
+              </w:rPr>
+              <w:t xml:space="preserve"> program </w:t>
+            </w:r>
+            <w:proofErr w:type="spellStart"/>
+            <w:r>
+              <w:rPr>
+                <w:rFonts w:cs="Arial"/>
+                <w:bCs/>
+                <w:szCs w:val="18"/>
+              </w:rPr>
+              <w:t>stručne</w:t>
+            </w:r>
+            <w:proofErr w:type="spellEnd"/>
+            <w:r>
+              <w:rPr>
+                <w:rFonts w:cs="Arial"/>
+                <w:bCs/>
+                <w:szCs w:val="18"/>
+              </w:rPr>
+              <w:t xml:space="preserve"> </w:t>
+            </w:r>
+            <w:proofErr w:type="spellStart"/>
+            <w:r>
+              <w:rPr>
+                <w:rFonts w:cs="Arial"/>
+                <w:bCs/>
+                <w:szCs w:val="18"/>
+              </w:rPr>
+              <w:t>prakse</w:t>
+            </w:r>
+            <w:proofErr w:type="spellEnd"/>
+            <w:r>
+              <w:rPr>
+                <w:rFonts w:cs="Arial"/>
+                <w:bCs/>
+                <w:szCs w:val="18"/>
+              </w:rPr>
+              <w:t xml:space="preserve"> u </w:t>
+            </w:r>
+            <w:proofErr w:type="spellStart"/>
+            <w:r>
+              <w:rPr>
+                <w:rFonts w:cs="Arial"/>
+                <w:bCs/>
+                <w:szCs w:val="18"/>
+              </w:rPr>
+              <w:t>zajednicama</w:t>
+            </w:r>
+            <w:proofErr w:type="spellEnd"/>
+            <w:r>
+              <w:rPr>
+                <w:rFonts w:cs="Arial"/>
+                <w:bCs/>
+                <w:szCs w:val="18"/>
+              </w:rPr>
+              <w:t xml:space="preserve"> s </w:t>
+            </w:r>
+            <w:proofErr w:type="spellStart"/>
+            <w:r>
+              <w:rPr>
+                <w:rFonts w:cs="Arial"/>
+                <w:bCs/>
+                <w:szCs w:val="18"/>
+              </w:rPr>
+              <w:t>manje</w:t>
+            </w:r>
+            <w:proofErr w:type="spellEnd"/>
+            <w:r>
+              <w:rPr>
+                <w:rFonts w:cs="Arial"/>
+                <w:bCs/>
+                <w:szCs w:val="18"/>
+              </w:rPr>
+              <w:t xml:space="preserve"> </w:t>
+            </w:r>
+            <w:proofErr w:type="spellStart"/>
+            <w:r>
+              <w:rPr>
+                <w:rFonts w:cs="Arial"/>
+                <w:bCs/>
+                <w:szCs w:val="18"/>
+              </w:rPr>
+              <w:t>mogućnosti</w:t>
+            </w:r>
+            <w:proofErr w:type="spellEnd"/>
+            <w:r>
+              <w:rPr>
+                <w:rFonts w:cs="Arial"/>
+                <w:bCs/>
+                <w:szCs w:val="18"/>
+              </w:rPr>
+              <w:t xml:space="preserve"> </w:t>
+            </w:r>
+            <w:proofErr w:type="spellStart"/>
+            <w:r>
+              <w:rPr>
+                <w:rFonts w:cs="Arial"/>
+                <w:bCs/>
+                <w:szCs w:val="18"/>
+              </w:rPr>
+              <w:t>i</w:t>
+            </w:r>
+            <w:proofErr w:type="spellEnd"/>
+            <w:r>
+              <w:rPr>
+                <w:rFonts w:cs="Arial"/>
+                <w:bCs/>
+                <w:szCs w:val="18"/>
+              </w:rPr>
+              <w:t xml:space="preserve"> </w:t>
+            </w:r>
+            <w:proofErr w:type="spellStart"/>
+            <w:r>
+              <w:rPr>
+                <w:rFonts w:cs="Arial"/>
+                <w:bCs/>
+                <w:szCs w:val="18"/>
+              </w:rPr>
+              <w:t>osigurati</w:t>
+            </w:r>
+            <w:proofErr w:type="spellEnd"/>
+            <w:r>
+              <w:rPr>
+                <w:rFonts w:cs="Arial"/>
+                <w:bCs/>
+                <w:szCs w:val="18"/>
+              </w:rPr>
+              <w:t xml:space="preserve"> da </w:t>
+            </w:r>
+            <w:proofErr w:type="spellStart"/>
+            <w:r>
+              <w:rPr>
+                <w:rFonts w:cs="Arial"/>
+                <w:bCs/>
+                <w:szCs w:val="18"/>
+              </w:rPr>
+              <w:t>su</w:t>
+            </w:r>
+            <w:proofErr w:type="spellEnd"/>
+            <w:r>
+              <w:rPr>
+                <w:rFonts w:cs="Arial"/>
+                <w:bCs/>
+                <w:szCs w:val="18"/>
+              </w:rPr>
+              <w:t xml:space="preserve"> </w:t>
+            </w:r>
+            <w:proofErr w:type="spellStart"/>
+            <w:r>
+              <w:rPr>
+                <w:rFonts w:cs="Arial"/>
+                <w:bCs/>
+                <w:szCs w:val="18"/>
+              </w:rPr>
+              <w:t>svi</w:t>
+            </w:r>
+            <w:proofErr w:type="spellEnd"/>
+            <w:r>
+              <w:rPr>
+                <w:rFonts w:cs="Arial"/>
+                <w:bCs/>
+                <w:szCs w:val="18"/>
+              </w:rPr>
+              <w:t xml:space="preserve"> </w:t>
+            </w:r>
+            <w:proofErr w:type="spellStart"/>
+            <w:r>
+              <w:rPr>
+                <w:rFonts w:cs="Arial"/>
+                <w:bCs/>
+                <w:szCs w:val="18"/>
+              </w:rPr>
+              <w:t>studenti</w:t>
+            </w:r>
+            <w:proofErr w:type="spellEnd"/>
+            <w:r>
+              <w:rPr>
+                <w:rFonts w:cs="Arial"/>
+                <w:bCs/>
+                <w:szCs w:val="18"/>
+              </w:rPr>
+              <w:t xml:space="preserve">, bez </w:t>
+            </w:r>
+            <w:proofErr w:type="spellStart"/>
+            <w:r>
+              <w:rPr>
+                <w:rFonts w:cs="Arial"/>
+                <w:bCs/>
+                <w:szCs w:val="18"/>
+              </w:rPr>
+              <w:t>obzira</w:t>
+            </w:r>
+            <w:proofErr w:type="spellEnd"/>
+            <w:r>
+              <w:rPr>
+                <w:rFonts w:cs="Arial"/>
+                <w:bCs/>
+                <w:szCs w:val="18"/>
+              </w:rPr>
+              <w:t xml:space="preserve"> </w:t>
+            </w:r>
+            <w:proofErr w:type="spellStart"/>
+            <w:r>
+              <w:rPr>
+                <w:rFonts w:cs="Arial"/>
+                <w:bCs/>
+                <w:szCs w:val="18"/>
+              </w:rPr>
+              <w:t>na</w:t>
+            </w:r>
+            <w:proofErr w:type="spellEnd"/>
+            <w:r>
+              <w:rPr>
+                <w:rFonts w:cs="Arial"/>
+                <w:bCs/>
+                <w:szCs w:val="18"/>
+              </w:rPr>
+              <w:t xml:space="preserve"> </w:t>
+            </w:r>
+            <w:proofErr w:type="spellStart"/>
+            <w:r>
+              <w:rPr>
+                <w:rFonts w:cs="Arial"/>
+                <w:bCs/>
+                <w:szCs w:val="18"/>
+              </w:rPr>
+              <w:t>pozadinu</w:t>
+            </w:r>
+            <w:proofErr w:type="spellEnd"/>
+            <w:r>
+              <w:rPr>
+                <w:rFonts w:cs="Arial"/>
+                <w:bCs/>
+                <w:szCs w:val="18"/>
+              </w:rPr>
+              <w:t xml:space="preserve">, </w:t>
+            </w:r>
+            <w:proofErr w:type="spellStart"/>
+            <w:r>
+              <w:rPr>
+                <w:rFonts w:cs="Arial"/>
+                <w:bCs/>
+                <w:szCs w:val="18"/>
+              </w:rPr>
+              <w:t>informisovani</w:t>
+            </w:r>
+            <w:proofErr w:type="spellEnd"/>
+            <w:r>
+              <w:rPr>
+                <w:rFonts w:cs="Arial"/>
+                <w:bCs/>
+                <w:szCs w:val="18"/>
+              </w:rPr>
+              <w:t xml:space="preserve"> o </w:t>
+            </w:r>
+            <w:proofErr w:type="spellStart"/>
+            <w:r>
+              <w:rPr>
+                <w:rFonts w:cs="Arial"/>
+                <w:bCs/>
+                <w:szCs w:val="18"/>
+              </w:rPr>
+              <w:t>mogućnostima</w:t>
+            </w:r>
+            <w:proofErr w:type="spellEnd"/>
+            <w:r>
+              <w:rPr>
+                <w:rFonts w:cs="Arial"/>
+                <w:bCs/>
+                <w:szCs w:val="18"/>
+              </w:rPr>
+              <w:t xml:space="preserve"> za </w:t>
+            </w:r>
+            <w:proofErr w:type="spellStart"/>
+            <w:r>
+              <w:rPr>
+                <w:rFonts w:cs="Arial"/>
+                <w:bCs/>
+                <w:szCs w:val="18"/>
+              </w:rPr>
+              <w:t>uključivanje</w:t>
+            </w:r>
+            <w:proofErr w:type="spellEnd"/>
+            <w:r>
+              <w:rPr>
+                <w:rFonts w:cs="Arial"/>
+                <w:bCs/>
+                <w:szCs w:val="18"/>
+              </w:rPr>
+              <w:t xml:space="preserve"> u program.</w:t>
+            </w:r>
+          </w:p>
+          <w:p>
+            <w:pPr>
+              <w:pStyle w:val="Title"/>
+              <w:jc w:val="left"/>
+              <w:rPr>
+                <w:rFonts w:cs="Arial"/>
+                <w:bCs/>
+                <w:szCs w:val="18"/>
+              </w:rPr>
+            </w:pPr>
+          </w:p>
+          <w:p>
+            <w:pPr>
+              <w:pStyle w:val="Title"/>
+              <w:jc w:val="left"/>
+              <w:rPr>
+                <w:rFonts w:cs="Arial"/>
+                <w:bCs/>
+                <w:szCs w:val="18"/>
+              </w:rPr>
+            </w:pPr>
+            <w:proofErr w:type="spellStart"/>
+            <w:r>
+              <w:rPr>
+                <w:rFonts w:cs="Arial"/>
+                <w:bCs/>
+                <w:szCs w:val="18"/>
+              </w:rPr>
+              <w:t>Razviti</w:t>
+            </w:r>
+            <w:proofErr w:type="spellEnd"/>
+            <w:r>
+              <w:rPr>
+                <w:rFonts w:cs="Arial"/>
+                <w:bCs/>
+                <w:szCs w:val="18"/>
+              </w:rPr>
+              <w:t xml:space="preserve"> </w:t>
+            </w:r>
+            <w:proofErr w:type="spellStart"/>
+            <w:r>
+              <w:rPr>
+                <w:rFonts w:cs="Arial"/>
+                <w:bCs/>
+                <w:szCs w:val="18"/>
+              </w:rPr>
+              <w:t>platformu</w:t>
+            </w:r>
+            <w:proofErr w:type="spellEnd"/>
+            <w:r>
+              <w:rPr>
+                <w:rFonts w:cs="Arial"/>
+                <w:bCs/>
+                <w:szCs w:val="18"/>
+              </w:rPr>
+              <w:t xml:space="preserve"> za </w:t>
+            </w:r>
+            <w:proofErr w:type="spellStart"/>
+            <w:r>
+              <w:rPr>
+                <w:rFonts w:cs="Arial"/>
+                <w:bCs/>
+                <w:szCs w:val="18"/>
+              </w:rPr>
+              <w:t>prikaz</w:t>
+            </w:r>
+            <w:proofErr w:type="spellEnd"/>
+            <w:r>
+              <w:rPr>
+                <w:rFonts w:cs="Arial"/>
+                <w:bCs/>
+                <w:szCs w:val="18"/>
+              </w:rPr>
+              <w:t xml:space="preserve"> </w:t>
+            </w:r>
+            <w:proofErr w:type="spellStart"/>
+            <w:r>
+              <w:rPr>
+                <w:rFonts w:cs="Arial"/>
+                <w:bCs/>
+                <w:szCs w:val="18"/>
+              </w:rPr>
+              <w:t>informacija</w:t>
+            </w:r>
+            <w:proofErr w:type="spellEnd"/>
+            <w:r>
+              <w:rPr>
+                <w:rFonts w:cs="Arial"/>
+                <w:bCs/>
+                <w:szCs w:val="18"/>
+              </w:rPr>
+              <w:t xml:space="preserve"> </w:t>
+            </w:r>
+            <w:proofErr w:type="spellStart"/>
+            <w:r>
+              <w:rPr>
+                <w:rFonts w:cs="Arial"/>
+                <w:bCs/>
+                <w:szCs w:val="18"/>
+              </w:rPr>
+              <w:t>i</w:t>
+            </w:r>
+            <w:proofErr w:type="spellEnd"/>
+            <w:r>
+              <w:rPr>
+                <w:rFonts w:cs="Arial"/>
+                <w:bCs/>
+                <w:szCs w:val="18"/>
+              </w:rPr>
+              <w:t xml:space="preserve"> </w:t>
+            </w:r>
+            <w:proofErr w:type="spellStart"/>
+            <w:r>
+              <w:rPr>
+                <w:rFonts w:cs="Arial"/>
+                <w:bCs/>
+                <w:szCs w:val="18"/>
+              </w:rPr>
+              <w:t>resursa</w:t>
+            </w:r>
+            <w:proofErr w:type="spellEnd"/>
+            <w:r>
+              <w:rPr>
+                <w:rFonts w:cs="Arial"/>
+                <w:bCs/>
+                <w:szCs w:val="18"/>
+              </w:rPr>
+              <w:t xml:space="preserve"> </w:t>
+            </w:r>
+            <w:proofErr w:type="spellStart"/>
+            <w:r>
+              <w:rPr>
+                <w:rFonts w:cs="Arial"/>
+                <w:bCs/>
+                <w:szCs w:val="18"/>
+              </w:rPr>
+              <w:t>organizacija</w:t>
+            </w:r>
+            <w:proofErr w:type="spellEnd"/>
+            <w:r>
+              <w:rPr>
+                <w:rFonts w:cs="Arial"/>
+                <w:bCs/>
+                <w:szCs w:val="18"/>
+              </w:rPr>
+              <w:t xml:space="preserve"> </w:t>
+            </w:r>
+            <w:proofErr w:type="spellStart"/>
+            <w:r>
+              <w:rPr>
+                <w:rFonts w:cs="Arial"/>
+                <w:bCs/>
+                <w:szCs w:val="18"/>
+              </w:rPr>
+              <w:t>koje</w:t>
+            </w:r>
+            <w:proofErr w:type="spellEnd"/>
+            <w:r>
+              <w:rPr>
+                <w:rFonts w:cs="Arial"/>
+                <w:bCs/>
+                <w:szCs w:val="18"/>
+              </w:rPr>
+              <w:t xml:space="preserve"> </w:t>
+            </w:r>
+            <w:proofErr w:type="spellStart"/>
+            <w:r>
+              <w:rPr>
+                <w:rFonts w:cs="Arial"/>
+                <w:bCs/>
+                <w:szCs w:val="18"/>
+              </w:rPr>
+              <w:t>učestvuju</w:t>
+            </w:r>
+            <w:proofErr w:type="spellEnd"/>
+            <w:r>
+              <w:rPr>
+                <w:rFonts w:cs="Arial"/>
+                <w:bCs/>
+                <w:szCs w:val="18"/>
+              </w:rPr>
+              <w:t xml:space="preserve"> u </w:t>
+            </w:r>
+            <w:proofErr w:type="spellStart"/>
+            <w:r>
+              <w:rPr>
+                <w:rFonts w:cs="Arial"/>
+                <w:bCs/>
+                <w:szCs w:val="18"/>
+              </w:rPr>
+              <w:t>programu</w:t>
+            </w:r>
+            <w:proofErr w:type="spellEnd"/>
+            <w:r>
+              <w:rPr>
+                <w:rFonts w:cs="Arial"/>
+                <w:bCs/>
+                <w:szCs w:val="18"/>
+              </w:rPr>
+              <w:t xml:space="preserve">, </w:t>
+            </w:r>
+            <w:proofErr w:type="spellStart"/>
+            <w:r>
+              <w:rPr>
+                <w:rFonts w:cs="Arial"/>
+                <w:bCs/>
+                <w:szCs w:val="18"/>
+              </w:rPr>
+              <w:t>kako</w:t>
+            </w:r>
+            <w:proofErr w:type="spellEnd"/>
+            <w:r>
+              <w:rPr>
+                <w:rFonts w:cs="Arial"/>
+                <w:bCs/>
+                <w:szCs w:val="18"/>
+              </w:rPr>
+              <w:t xml:space="preserve"> bi se </w:t>
+            </w:r>
+            <w:proofErr w:type="spellStart"/>
+            <w:r>
+              <w:rPr>
+                <w:rFonts w:cs="Arial"/>
+                <w:bCs/>
+                <w:szCs w:val="18"/>
+              </w:rPr>
+              <w:t>poboljšala</w:t>
+            </w:r>
+            <w:proofErr w:type="spellEnd"/>
+            <w:r>
+              <w:rPr>
+                <w:rFonts w:cs="Arial"/>
+                <w:bCs/>
+                <w:szCs w:val="18"/>
+              </w:rPr>
+              <w:t xml:space="preserve"> </w:t>
+            </w:r>
+            <w:proofErr w:type="spellStart"/>
+            <w:r>
+              <w:rPr>
+                <w:rFonts w:cs="Arial"/>
+                <w:bCs/>
+                <w:szCs w:val="18"/>
+              </w:rPr>
+              <w:t>saradnja</w:t>
+            </w:r>
+            <w:proofErr w:type="spellEnd"/>
+            <w:r>
+              <w:rPr>
+                <w:rFonts w:cs="Arial"/>
+                <w:bCs/>
+                <w:szCs w:val="18"/>
+              </w:rPr>
+              <w:t xml:space="preserve"> </w:t>
+            </w:r>
+            <w:proofErr w:type="spellStart"/>
+            <w:r>
+              <w:rPr>
+                <w:rFonts w:cs="Arial"/>
+                <w:bCs/>
+                <w:szCs w:val="18"/>
+              </w:rPr>
+              <w:t>i</w:t>
+            </w:r>
+            <w:proofErr w:type="spellEnd"/>
+            <w:r>
+              <w:rPr>
+                <w:rFonts w:cs="Arial"/>
+                <w:bCs/>
+                <w:szCs w:val="18"/>
+              </w:rPr>
+              <w:t xml:space="preserve"> </w:t>
+            </w:r>
+            <w:proofErr w:type="spellStart"/>
+            <w:r>
+              <w:rPr>
+                <w:rFonts w:cs="Arial"/>
+                <w:bCs/>
+                <w:szCs w:val="18"/>
+              </w:rPr>
+              <w:t>podrška</w:t>
+            </w:r>
+            <w:proofErr w:type="spellEnd"/>
+            <w:r>
+              <w:rPr>
+                <w:rFonts w:cs="Arial"/>
+                <w:bCs/>
+                <w:szCs w:val="18"/>
+              </w:rPr>
+              <w:t xml:space="preserve"> </w:t>
+            </w:r>
+            <w:proofErr w:type="spellStart"/>
+            <w:r>
+              <w:rPr>
+                <w:rFonts w:cs="Arial"/>
+                <w:bCs/>
+                <w:szCs w:val="18"/>
+              </w:rPr>
+              <w:t>između</w:t>
+            </w:r>
+            <w:proofErr w:type="spellEnd"/>
+            <w:r>
+              <w:rPr>
+                <w:rFonts w:cs="Arial"/>
+                <w:bCs/>
+                <w:szCs w:val="18"/>
+              </w:rPr>
+              <w:t xml:space="preserve"> </w:t>
+            </w:r>
+            <w:proofErr w:type="spellStart"/>
+            <w:r>
+              <w:rPr>
+                <w:rFonts w:cs="Arial"/>
+                <w:bCs/>
+                <w:szCs w:val="18"/>
+              </w:rPr>
+              <w:t>njih</w:t>
+            </w:r>
+            <w:proofErr w:type="spellEnd"/>
+            <w:r>
+              <w:rPr>
+                <w:rFonts w:cs="Arial"/>
+                <w:bCs/>
+                <w:szCs w:val="18"/>
+              </w:rPr>
+              <w:t>.</w:t>
+            </w:r>
+          </w:p>
+          <w:p>
+            <w:pPr>
+              <w:pStyle w:val="Title"/>
+              <w:jc w:val="left"/>
+              <w:rPr>
+                <w:rFonts w:cs="Arial"/>
+                <w:bCs/>
+                <w:szCs w:val="18"/>
+              </w:rPr>
+            </w:pPr>
+          </w:p>
+          <w:p>
+            <w:pPr>
+              <w:pStyle w:val="Title"/>
+              <w:jc w:val="left"/>
+              <w:rPr>
+                <w:rFonts w:cs="Arial"/>
+                <w:bCs/>
+                <w:szCs w:val="18"/>
+              </w:rPr>
+            </w:pPr>
+            <w:proofErr w:type="spellStart"/>
+            <w:r>
+              <w:rPr>
+                <w:rFonts w:cs="Arial"/>
+                <w:bCs/>
+                <w:szCs w:val="18"/>
+              </w:rPr>
+              <w:t>Organizovati</w:t>
+            </w:r>
+            <w:proofErr w:type="spellEnd"/>
+            <w:r>
+              <w:rPr>
+                <w:rFonts w:cs="Arial"/>
+                <w:bCs/>
+                <w:szCs w:val="18"/>
+              </w:rPr>
+              <w:t xml:space="preserve"> </w:t>
+            </w:r>
+            <w:proofErr w:type="spellStart"/>
+            <w:r>
+              <w:rPr>
+                <w:rFonts w:cs="Arial"/>
+                <w:bCs/>
+                <w:szCs w:val="18"/>
+              </w:rPr>
+              <w:t>treninge</w:t>
+            </w:r>
+            <w:proofErr w:type="spellEnd"/>
+            <w:r>
+              <w:rPr>
+                <w:rFonts w:cs="Arial"/>
+                <w:bCs/>
+                <w:szCs w:val="18"/>
+              </w:rPr>
+              <w:t xml:space="preserve"> </w:t>
+            </w:r>
+            <w:proofErr w:type="spellStart"/>
+            <w:r>
+              <w:rPr>
+                <w:rFonts w:cs="Arial"/>
+                <w:bCs/>
+                <w:szCs w:val="18"/>
+              </w:rPr>
+              <w:t>i</w:t>
+            </w:r>
+            <w:proofErr w:type="spellEnd"/>
+            <w:r>
+              <w:rPr>
+                <w:rFonts w:cs="Arial"/>
+                <w:bCs/>
+                <w:szCs w:val="18"/>
+              </w:rPr>
+              <w:t xml:space="preserve"> </w:t>
+            </w:r>
+            <w:proofErr w:type="spellStart"/>
+            <w:r>
+              <w:rPr>
+                <w:rFonts w:cs="Arial"/>
+                <w:bCs/>
+                <w:szCs w:val="18"/>
+              </w:rPr>
+              <w:t>radionice</w:t>
+            </w:r>
+            <w:proofErr w:type="spellEnd"/>
+            <w:r>
+              <w:rPr>
+                <w:rFonts w:cs="Arial"/>
+                <w:bCs/>
+                <w:szCs w:val="18"/>
+              </w:rPr>
+              <w:t xml:space="preserve"> za </w:t>
+            </w:r>
+            <w:proofErr w:type="spellStart"/>
+            <w:r>
+              <w:rPr>
+                <w:rFonts w:cs="Arial"/>
+                <w:bCs/>
+                <w:szCs w:val="18"/>
+              </w:rPr>
+              <w:t>manje</w:t>
+            </w:r>
+            <w:proofErr w:type="spellEnd"/>
+            <w:r>
+              <w:rPr>
+                <w:rFonts w:cs="Arial"/>
+                <w:bCs/>
+                <w:szCs w:val="18"/>
+              </w:rPr>
+              <w:t xml:space="preserve"> </w:t>
+            </w:r>
+            <w:proofErr w:type="spellStart"/>
+            <w:r>
+              <w:rPr>
+                <w:rFonts w:cs="Arial"/>
+                <w:bCs/>
+                <w:szCs w:val="18"/>
+              </w:rPr>
+              <w:t>iskusne</w:t>
+            </w:r>
+            <w:proofErr w:type="spellEnd"/>
+            <w:r>
+              <w:rPr>
+                <w:rFonts w:cs="Arial"/>
+                <w:bCs/>
+                <w:szCs w:val="18"/>
+              </w:rPr>
+              <w:t xml:space="preserve"> </w:t>
+            </w:r>
+            <w:proofErr w:type="spellStart"/>
+            <w:r>
+              <w:rPr>
+                <w:rFonts w:cs="Arial"/>
+                <w:bCs/>
+                <w:szCs w:val="18"/>
+              </w:rPr>
+              <w:t>organizacije</w:t>
+            </w:r>
+            <w:proofErr w:type="spellEnd"/>
+            <w:r>
+              <w:rPr>
+                <w:rFonts w:cs="Arial"/>
+                <w:bCs/>
+                <w:szCs w:val="18"/>
+              </w:rPr>
+              <w:t xml:space="preserve"> </w:t>
+            </w:r>
+            <w:proofErr w:type="spellStart"/>
+            <w:r>
+              <w:rPr>
+                <w:rFonts w:cs="Arial"/>
+                <w:bCs/>
+                <w:szCs w:val="18"/>
+              </w:rPr>
+              <w:t>i</w:t>
+            </w:r>
+            <w:proofErr w:type="spellEnd"/>
+            <w:r>
+              <w:rPr>
+                <w:rFonts w:cs="Arial"/>
+                <w:bCs/>
+                <w:szCs w:val="18"/>
+              </w:rPr>
+              <w:t xml:space="preserve"> </w:t>
+            </w:r>
+            <w:proofErr w:type="spellStart"/>
+            <w:r>
+              <w:rPr>
+                <w:rFonts w:cs="Arial"/>
+                <w:bCs/>
+                <w:szCs w:val="18"/>
+              </w:rPr>
+              <w:t>aktere</w:t>
+            </w:r>
+            <w:proofErr w:type="spellEnd"/>
+            <w:r>
+              <w:rPr>
+                <w:rFonts w:cs="Arial"/>
+                <w:bCs/>
+                <w:szCs w:val="18"/>
+              </w:rPr>
+              <w:t xml:space="preserve">, </w:t>
+            </w:r>
+            <w:proofErr w:type="spellStart"/>
+            <w:r>
+              <w:rPr>
+                <w:rFonts w:cs="Arial"/>
+                <w:bCs/>
+                <w:szCs w:val="18"/>
+              </w:rPr>
+              <w:t>kako</w:t>
+            </w:r>
+            <w:proofErr w:type="spellEnd"/>
+            <w:r>
+              <w:rPr>
+                <w:rFonts w:cs="Arial"/>
+                <w:bCs/>
+                <w:szCs w:val="18"/>
+              </w:rPr>
+              <w:t xml:space="preserve"> bi </w:t>
+            </w:r>
+            <w:proofErr w:type="spellStart"/>
+            <w:r>
+              <w:rPr>
+                <w:rFonts w:cs="Arial"/>
+                <w:bCs/>
+                <w:szCs w:val="18"/>
+              </w:rPr>
+              <w:t>im</w:t>
+            </w:r>
+            <w:proofErr w:type="spellEnd"/>
+            <w:r>
+              <w:rPr>
+                <w:rFonts w:cs="Arial"/>
+                <w:bCs/>
+                <w:szCs w:val="18"/>
+              </w:rPr>
+              <w:t xml:space="preserve"> se </w:t>
+            </w:r>
+            <w:proofErr w:type="spellStart"/>
+            <w:r>
+              <w:rPr>
+                <w:rFonts w:cs="Arial"/>
+                <w:bCs/>
+                <w:szCs w:val="18"/>
+              </w:rPr>
+              <w:t>pomoglo</w:t>
+            </w:r>
+            <w:proofErr w:type="spellEnd"/>
+            <w:r>
+              <w:rPr>
+                <w:rFonts w:cs="Arial"/>
+                <w:bCs/>
+                <w:szCs w:val="18"/>
+              </w:rPr>
+              <w:t xml:space="preserve"> da </w:t>
+            </w:r>
+            <w:proofErr w:type="spellStart"/>
+            <w:r>
+              <w:rPr>
+                <w:rFonts w:cs="Arial"/>
+                <w:bCs/>
+                <w:szCs w:val="18"/>
+              </w:rPr>
+              <w:t>unaprede</w:t>
+            </w:r>
+            <w:proofErr w:type="spellEnd"/>
+            <w:r>
+              <w:rPr>
+                <w:rFonts w:cs="Arial"/>
+                <w:bCs/>
+                <w:szCs w:val="18"/>
+              </w:rPr>
+              <w:t xml:space="preserve"> </w:t>
+            </w:r>
+            <w:proofErr w:type="spellStart"/>
+            <w:r>
+              <w:rPr>
+                <w:rFonts w:cs="Arial"/>
+                <w:bCs/>
+                <w:szCs w:val="18"/>
+              </w:rPr>
+              <w:t>svoje</w:t>
+            </w:r>
+            <w:proofErr w:type="spellEnd"/>
+            <w:r>
+              <w:rPr>
+                <w:rFonts w:cs="Arial"/>
+                <w:bCs/>
+                <w:szCs w:val="18"/>
+              </w:rPr>
+              <w:t xml:space="preserve"> </w:t>
+            </w:r>
+            <w:proofErr w:type="spellStart"/>
+            <w:r>
+              <w:rPr>
+                <w:rFonts w:cs="Arial"/>
+                <w:bCs/>
+                <w:szCs w:val="18"/>
+              </w:rPr>
+              <w:t>veštine</w:t>
+            </w:r>
+            <w:proofErr w:type="spellEnd"/>
+            <w:r>
+              <w:rPr>
+                <w:rFonts w:cs="Arial"/>
+                <w:bCs/>
+                <w:szCs w:val="18"/>
+              </w:rPr>
+              <w:t xml:space="preserve"> </w:t>
+            </w:r>
+            <w:proofErr w:type="spellStart"/>
+            <w:r>
+              <w:rPr>
+                <w:rFonts w:cs="Arial"/>
+                <w:bCs/>
+                <w:szCs w:val="18"/>
+              </w:rPr>
+              <w:t>i</w:t>
+            </w:r>
+            <w:proofErr w:type="spellEnd"/>
+            <w:r>
+              <w:rPr>
+                <w:rFonts w:cs="Arial"/>
+                <w:bCs/>
+                <w:szCs w:val="18"/>
+              </w:rPr>
+              <w:t xml:space="preserve"> </w:t>
+            </w:r>
+            <w:proofErr w:type="spellStart"/>
+            <w:r>
+              <w:rPr>
+                <w:rFonts w:cs="Arial"/>
+                <w:bCs/>
+                <w:szCs w:val="18"/>
+              </w:rPr>
+              <w:t>znanja</w:t>
+            </w:r>
+            <w:proofErr w:type="spellEnd"/>
+            <w:r>
+              <w:rPr>
+                <w:rFonts w:cs="Arial"/>
+                <w:bCs/>
+                <w:szCs w:val="18"/>
+              </w:rPr>
+              <w:t xml:space="preserve"> o </w:t>
+            </w:r>
+            <w:proofErr w:type="spellStart"/>
+            <w:r>
+              <w:rPr>
+                <w:rFonts w:cs="Arial"/>
+                <w:bCs/>
+                <w:szCs w:val="18"/>
+              </w:rPr>
+              <w:t>programima</w:t>
+            </w:r>
+            <w:proofErr w:type="spellEnd"/>
+            <w:r>
+              <w:rPr>
+                <w:rFonts w:cs="Arial"/>
+                <w:bCs/>
+                <w:szCs w:val="18"/>
+              </w:rPr>
+              <w:t xml:space="preserve"> </w:t>
+            </w:r>
+            <w:proofErr w:type="spellStart"/>
+            <w:r>
+              <w:rPr>
+                <w:rFonts w:cs="Arial"/>
+                <w:bCs/>
+                <w:szCs w:val="18"/>
+              </w:rPr>
+              <w:t>stručne</w:t>
+            </w:r>
+            <w:proofErr w:type="spellEnd"/>
+            <w:r>
+              <w:rPr>
+                <w:rFonts w:cs="Arial"/>
+                <w:bCs/>
+                <w:szCs w:val="18"/>
+              </w:rPr>
+              <w:t xml:space="preserve"> </w:t>
+            </w:r>
+            <w:proofErr w:type="spellStart"/>
+            <w:r>
+              <w:rPr>
+                <w:rFonts w:cs="Arial"/>
+                <w:bCs/>
+                <w:szCs w:val="18"/>
+              </w:rPr>
+              <w:t>prakse</w:t>
+            </w:r>
+            <w:proofErr w:type="spellEnd"/>
+            <w:r>
+              <w:rPr>
+                <w:rFonts w:cs="Arial"/>
+                <w:bCs/>
+                <w:szCs w:val="18"/>
+              </w:rPr>
+              <w:t>.</w:t>
+            </w:r>
+          </w:p>
+          <w:p>
+            <w:pPr>
+              <w:pStyle w:val="Title"/>
+              <w:jc w:val="left"/>
+              <w:rPr>
+                <w:rFonts w:cs="Arial"/>
                 <w:b w:val="0"/>
                 <w:szCs w:val="18"/>
               </w:rPr>
@@ -4269,6 +5669,7 @@
                 <w:color w:val="FFFFFF"/>
                 <w:sz w:val="20"/>
               </w:rPr>
+              <w:lastRenderedPageBreak/>
               <w:t>Aktivnosti</w:t>
             </w:r>
             <w:proofErr w:type="spellEnd"/>

</xml_diff>

<commit_message>
dodate aktivnosti za Logicki okvir
</commit_message>
<xml_diff>
--- a/Logicki okvir.docx
+++ b/Logicki okvir.docx
@@ -6,7 +6,7 @@
       <w:pPr>
         <w:rPr>
           <w:noProof/>
-          <w:lang w:val="en-GB"/>
+          <w:lang w:val="sr-Latn-RS"/>
         </w:rPr>
       </w:pPr>
     </w:p>
@@ -5278,19 +5278,61 @@
             <w:r>
               <w:rPr>
                 <w:rFonts w:cs="Arial"/>
-                <w:bCs/>
                 <w:szCs w:val="18"/>
               </w:rPr>
               <w:lastRenderedPageBreak/>
-              <w:t>1.</w:t>
-            </w:r>
-            <w:r>
-              <w:rPr>
-                <w:rFonts w:cs="Arial"/>
-                <w:bCs/>
-                <w:szCs w:val="18"/>
-              </w:rPr>
-              <w:t xml:space="preserve">Unapredjene </w:t>
+              <w:t>1</w:t>
+            </w:r>
+            <w:r>
+              <w:rPr>
+                <w:rFonts w:cs="Arial"/>
+                <w:b w:val="0"/>
+                <w:bCs/>
+                <w:szCs w:val="18"/>
+              </w:rPr>
+              <w:t>.</w:t>
+            </w:r>
+            <w:r>
+              <w:rPr>
+                <w:rFonts w:cs="Arial"/>
+                <w:bCs/>
+                <w:szCs w:val="18"/>
+              </w:rPr>
+              <w:t xml:space="preserve"> </w:t>
+            </w:r>
+            <w:proofErr w:type="spellStart"/>
+            <w:r>
+              <w:rPr>
+                <w:rFonts w:cs="Arial"/>
+                <w:bCs/>
+                <w:szCs w:val="18"/>
+              </w:rPr>
+              <w:t>Unapre</w:t>
+            </w:r>
+            <w:r>
+              <w:rPr>
+                <w:rFonts w:cs="Arial"/>
+                <w:bCs/>
+                <w:szCs w:val="18"/>
+              </w:rPr>
+              <w:t>đ</w:t>
+            </w:r>
+            <w:r>
+              <w:rPr>
+                <w:rFonts w:cs="Arial"/>
+                <w:bCs/>
+                <w:szCs w:val="18"/>
+              </w:rPr>
+              <w:t>ene</w:t>
+            </w:r>
+            <w:proofErr w:type="spellEnd"/>
+            <w:r>
+              <w:rPr>
+                <w:rFonts w:cs="Arial"/>
+                <w:bCs/>
+                <w:szCs w:val="18"/>
+              </w:rPr>
+              <w:t xml:space="preserve"> </w:t>
             </w:r>
             <w:proofErr w:type="spellStart"/>
             <w:r>
@@ -5433,9 +5475,8 @@
                 <w:szCs w:val="18"/>
                 <w:lang w:val="en-US"/>
               </w:rPr>
-              <w:t xml:space="preserve">2.Povećana </w:t>
-            </w:r>
-            <w:proofErr w:type="spellStart"/>
+              <w:t>2.</w:t>
+            </w:r>
             <w:r>
               <w:rPr>
                 <w:rFonts w:cs="Arial"/>
@@ -5443,6 +5484,36 @@
                 <w:szCs w:val="18"/>
                 <w:lang w:val="en-US"/>
               </w:rPr>
+              <w:t xml:space="preserve"> </w:t>
+            </w:r>
+            <w:proofErr w:type="spellStart"/>
+            <w:r>
+              <w:rPr>
+                <w:rFonts w:cs="Arial"/>
+                <w:bCs/>
+                <w:szCs w:val="18"/>
+                <w:lang w:val="en-US"/>
+              </w:rPr>
+              <w:t>Povećana</w:t>
+            </w:r>
+            <w:proofErr w:type="spellEnd"/>
+            <w:r>
+              <w:rPr>
+                <w:rFonts w:cs="Arial"/>
+                <w:bCs/>
+                <w:szCs w:val="18"/>
+                <w:lang w:val="en-US"/>
+              </w:rPr>
+              <w:t xml:space="preserve"> </w:t>
+            </w:r>
+            <w:proofErr w:type="spellStart"/>
+            <w:r>
+              <w:rPr>
+                <w:rFonts w:cs="Arial"/>
+                <w:bCs/>
+                <w:szCs w:val="18"/>
+                <w:lang w:val="en-US"/>
+              </w:rPr>
               <w:t>spremnost</w:t>
             </w:r>
             <w:proofErr w:type="spellEnd"/>
@@ -5463,7 +5534,7 @@
                 <w:szCs w:val="18"/>
                 <w:lang w:val="en-US"/>
               </w:rPr>
-              <w:t>sutudenata</w:t>
+              <w:t>studenata</w:t>
             </w:r>
             <w:proofErr w:type="spellEnd"/>
             <w:r>
@@ -5578,9 +5649,8 @@
                 <w:szCs w:val="18"/>
                 <w:lang w:val="en-US"/>
               </w:rPr>
-              <w:t xml:space="preserve">3.Medjusobno </w:t>
-            </w:r>
-            <w:proofErr w:type="spellStart"/>
+              <w:t>3.</w:t>
+            </w:r>
             <w:r>
               <w:rPr>
                 <w:rFonts w:cs="Arial"/>
@@ -5588,6 +5658,54 @@
                 <w:szCs w:val="18"/>
                 <w:lang w:val="en-US"/>
               </w:rPr>
+              <w:t xml:space="preserve"> </w:t>
+            </w:r>
+            <w:proofErr w:type="spellStart"/>
+            <w:r>
+              <w:rPr>
+                <w:rFonts w:cs="Arial"/>
+                <w:bCs/>
+                <w:szCs w:val="18"/>
+                <w:lang w:val="en-US"/>
+              </w:rPr>
+              <w:t>Me</w:t>
+            </w:r>
+            <w:r>
+              <w:rPr>
+                <w:rFonts w:cs="Arial"/>
+                <w:bCs/>
+                <w:szCs w:val="18"/>
+                <w:lang w:val="en-US"/>
+              </w:rPr>
+              <w:t>đ</w:t>
+            </w:r>
+            <w:r>
+              <w:rPr>
+                <w:rFonts w:cs="Arial"/>
+                <w:bCs/>
+                <w:szCs w:val="18"/>
+                <w:lang w:val="en-US"/>
+              </w:rPr>
+              <w:t>usobno</w:t>
+            </w:r>
+            <w:proofErr w:type="spellEnd"/>
+            <w:r>
+              <w:rPr>
+                <w:rFonts w:cs="Arial"/>
+                <w:bCs/>
+                <w:szCs w:val="18"/>
+                <w:lang w:val="en-US"/>
+              </w:rPr>
+              <w:t xml:space="preserve"> </w:t>
+            </w:r>
+            <w:proofErr w:type="spellStart"/>
+            <w:r>
+              <w:rPr>
+                <w:rFonts w:cs="Arial"/>
+                <w:bCs/>
+                <w:szCs w:val="18"/>
+                <w:lang w:val="en-US"/>
+              </w:rPr>
               <w:t>umreženi</w:t>
             </w:r>
             <w:proofErr w:type="spellEnd"/>
@@ -5608,7 +5726,7 @@
                 <w:szCs w:val="18"/>
                 <w:lang w:val="en-US"/>
               </w:rPr>
-              <w:t>studenat</w:t>
+              <w:t>student</w:t>
             </w:r>
             <w:r>
               <w:rPr>
@@ -5672,7 +5790,65 @@
                 <w:szCs w:val="18"/>
                 <w:lang w:val="en-US"/>
               </w:rPr>
-              <w:t xml:space="preserve">4.Osposobljeni student za rad u </w:t>
+              <w:t>4.</w:t>
+            </w:r>
+            <w:r>
+              <w:rPr>
+                <w:rFonts w:cs="Arial"/>
+                <w:bCs/>
+                <w:szCs w:val="18"/>
+                <w:lang w:val="en-US"/>
+              </w:rPr>
+              <w:t xml:space="preserve"> </w:t>
+            </w:r>
+            <w:proofErr w:type="spellStart"/>
+            <w:r>
+              <w:rPr>
+                <w:rFonts w:cs="Arial"/>
+                <w:bCs/>
+                <w:szCs w:val="18"/>
+                <w:lang w:val="en-US"/>
+              </w:rPr>
+              <w:t>Osposobljeni</w:t>
+            </w:r>
+            <w:proofErr w:type="spellEnd"/>
+            <w:r>
+              <w:rPr>
+                <w:rFonts w:cs="Arial"/>
+                <w:bCs/>
+                <w:szCs w:val="18"/>
+                <w:lang w:val="en-US"/>
+              </w:rPr>
+              <w:t xml:space="preserve"> </w:t>
+            </w:r>
+            <w:proofErr w:type="spellStart"/>
+            <w:r>
+              <w:rPr>
+                <w:rFonts w:cs="Arial"/>
+                <w:bCs/>
+                <w:szCs w:val="18"/>
+                <w:lang w:val="en-US"/>
+              </w:rPr>
+              <w:t>student</w:t>
+            </w:r>
+            <w:r>
+              <w:rPr>
+                <w:rFonts w:cs="Arial"/>
+                <w:bCs/>
+                <w:szCs w:val="18"/>
+                <w:lang w:val="en-US"/>
+              </w:rPr>
+              <w:t>i</w:t>
+            </w:r>
+            <w:proofErr w:type="spellEnd"/>
+            <w:r>
+              <w:rPr>
+                <w:rFonts w:cs="Arial"/>
+                <w:bCs/>
+                <w:szCs w:val="18"/>
+                <w:lang w:val="en-US"/>
+              </w:rPr>
+              <w:t xml:space="preserve"> za rad u </w:t>
             </w:r>
             <w:proofErr w:type="spellStart"/>
             <w:r>
@@ -5737,7 +5913,36 @@
                 <w:szCs w:val="18"/>
                 <w:lang w:val="en-US"/>
               </w:rPr>
-              <w:t xml:space="preserve">5.Povećana </w:t>
+              <w:t>5.</w:t>
+            </w:r>
+            <w:r>
+              <w:rPr>
+                <w:rFonts w:cs="Arial"/>
+                <w:bCs/>
+                <w:szCs w:val="18"/>
+                <w:lang w:val="en-US"/>
+              </w:rPr>
+              <w:t xml:space="preserve"> </w:t>
+            </w:r>
+            <w:proofErr w:type="spellStart"/>
+            <w:r>
+              <w:rPr>
+                <w:rFonts w:cs="Arial"/>
+                <w:bCs/>
+                <w:szCs w:val="18"/>
+                <w:lang w:val="en-US"/>
+              </w:rPr>
+              <w:t>Povećana</w:t>
+            </w:r>
+            <w:proofErr w:type="spellEnd"/>
+            <w:r>
+              <w:rPr>
+                <w:rFonts w:cs="Arial"/>
+                <w:bCs/>
+                <w:szCs w:val="18"/>
+                <w:lang w:val="en-US"/>
+              </w:rPr>
+              <w:t xml:space="preserve"> </w:t>
             </w:r>
             <w:proofErr w:type="spellStart"/>
             <w:r>
@@ -5900,7 +6105,45 @@
                 <w:szCs w:val="18"/>
                 <w:lang w:val="en-US"/>
               </w:rPr>
-              <w:t xml:space="preserve">Idoktrinisani </w:t>
+              <w:t xml:space="preserve"> </w:t>
+            </w:r>
+            <w:proofErr w:type="spellStart"/>
+            <w:r>
+              <w:rPr>
+                <w:rFonts w:cs="Arial"/>
+                <w:bCs/>
+                <w:szCs w:val="18"/>
+                <w:lang w:val="en-US"/>
+              </w:rPr>
+              <w:t>I</w:t>
+            </w:r>
+            <w:r>
+              <w:rPr>
+                <w:rFonts w:cs="Arial"/>
+                <w:bCs/>
+                <w:szCs w:val="18"/>
+                <w:lang w:val="en-US"/>
+              </w:rPr>
+              <w:t>n</w:t>
+            </w:r>
+            <w:r>
+              <w:rPr>
+                <w:rFonts w:cs="Arial"/>
+                <w:bCs/>
+                <w:szCs w:val="18"/>
+                <w:lang w:val="en-US"/>
+              </w:rPr>
+              <w:t>doktrinisani</w:t>
+            </w:r>
+            <w:proofErr w:type="spellEnd"/>
+            <w:r>
+              <w:rPr>
+                <w:rFonts w:cs="Arial"/>
+                <w:bCs/>
+                <w:szCs w:val="18"/>
+                <w:lang w:val="en-US"/>
+              </w:rPr>
+              <w:t xml:space="preserve"> </w:t>
             </w:r>
             <w:proofErr w:type="spellStart"/>
             <w:r>
@@ -6013,7 +6256,36 @@
                 <w:szCs w:val="18"/>
                 <w:lang w:val="en-US"/>
               </w:rPr>
-              <w:t xml:space="preserve">7.Uključivanje </w:t>
+              <w:t>7.</w:t>
+            </w:r>
+            <w:r>
+              <w:rPr>
+                <w:rFonts w:cs="Arial"/>
+                <w:bCs/>
+                <w:szCs w:val="18"/>
+                <w:lang w:val="en-US"/>
+              </w:rPr>
+              <w:t xml:space="preserve"> </w:t>
+            </w:r>
+            <w:proofErr w:type="spellStart"/>
+            <w:r>
+              <w:rPr>
+                <w:rFonts w:cs="Arial"/>
+                <w:bCs/>
+                <w:szCs w:val="18"/>
+                <w:lang w:val="en-US"/>
+              </w:rPr>
+              <w:t>Uključivanje</w:t>
+            </w:r>
+            <w:proofErr w:type="spellEnd"/>
+            <w:r>
+              <w:rPr>
+                <w:rFonts w:cs="Arial"/>
+                <w:bCs/>
+                <w:szCs w:val="18"/>
+                <w:lang w:val="en-US"/>
+              </w:rPr>
+              <w:t xml:space="preserve"> </w:t>
             </w:r>
             <w:proofErr w:type="spellStart"/>
             <w:r>
@@ -6644,10 +6916,1738 @@
               <w:jc w:val="left"/>
               <w:rPr>
                 <w:rFonts w:cs="Arial"/>
-                <w:b w:val="0"/>
+                <w:bCs/>
                 <w:szCs w:val="18"/>
               </w:rPr>
             </w:pPr>
+          </w:p>
+          <w:p>
+            <w:pPr>
+              <w:pStyle w:val="Title"/>
+              <w:jc w:val="left"/>
+              <w:rPr>
+                <w:rFonts w:cs="Arial"/>
+                <w:bCs/>
+                <w:szCs w:val="18"/>
+              </w:rPr>
+            </w:pPr>
+            <w:r>
+              <w:rPr>
+                <w:rFonts w:cs="Arial"/>
+                <w:szCs w:val="18"/>
+              </w:rPr>
+              <w:t>1</w:t>
+            </w:r>
+            <w:r>
+              <w:rPr>
+                <w:rFonts w:cs="Arial"/>
+                <w:b w:val="0"/>
+                <w:bCs/>
+                <w:szCs w:val="18"/>
+              </w:rPr>
+              <w:t>.</w:t>
+            </w:r>
+            <w:r>
+              <w:rPr>
+                <w:rFonts w:cs="Arial"/>
+                <w:bCs/>
+                <w:szCs w:val="18"/>
+              </w:rPr>
+              <w:t xml:space="preserve"> </w:t>
+            </w:r>
+            <w:proofErr w:type="spellStart"/>
+            <w:r>
+              <w:rPr>
+                <w:rFonts w:cs="Arial"/>
+                <w:bCs/>
+                <w:szCs w:val="18"/>
+              </w:rPr>
+              <w:t>Razvijanje</w:t>
+            </w:r>
+            <w:proofErr w:type="spellEnd"/>
+            <w:r>
+              <w:rPr>
+                <w:rFonts w:cs="Arial"/>
+                <w:bCs/>
+                <w:szCs w:val="18"/>
+              </w:rPr>
+              <w:t xml:space="preserve"> </w:t>
+            </w:r>
+            <w:proofErr w:type="spellStart"/>
+            <w:r>
+              <w:rPr>
+                <w:rFonts w:cs="Arial"/>
+                <w:bCs/>
+                <w:szCs w:val="18"/>
+              </w:rPr>
+              <w:t>platforme</w:t>
+            </w:r>
+            <w:proofErr w:type="spellEnd"/>
+            <w:r>
+              <w:rPr>
+                <w:rFonts w:cs="Arial"/>
+                <w:bCs/>
+                <w:szCs w:val="18"/>
+              </w:rPr>
+              <w:t xml:space="preserve"> </w:t>
+            </w:r>
+            <w:r>
+              <w:rPr>
+                <w:rFonts w:cs="Arial"/>
+                <w:bCs/>
+                <w:szCs w:val="18"/>
+              </w:rPr>
+              <w:t xml:space="preserve">za </w:t>
+            </w:r>
+            <w:proofErr w:type="spellStart"/>
+            <w:r>
+              <w:rPr>
+                <w:rFonts w:cs="Arial"/>
+                <w:bCs/>
+                <w:szCs w:val="18"/>
+              </w:rPr>
+              <w:t>prikaz</w:t>
+            </w:r>
+            <w:proofErr w:type="spellEnd"/>
+            <w:r>
+              <w:rPr>
+                <w:rFonts w:cs="Arial"/>
+                <w:bCs/>
+                <w:szCs w:val="18"/>
+              </w:rPr>
+              <w:t xml:space="preserve"> </w:t>
+            </w:r>
+            <w:proofErr w:type="spellStart"/>
+            <w:r>
+              <w:rPr>
+                <w:rFonts w:cs="Arial"/>
+                <w:bCs/>
+                <w:szCs w:val="18"/>
+              </w:rPr>
+              <w:t>informacija</w:t>
+            </w:r>
+            <w:proofErr w:type="spellEnd"/>
+            <w:r>
+              <w:rPr>
+                <w:rFonts w:cs="Arial"/>
+                <w:bCs/>
+                <w:szCs w:val="18"/>
+              </w:rPr>
+              <w:t xml:space="preserve"> </w:t>
+            </w:r>
+            <w:proofErr w:type="spellStart"/>
+            <w:r>
+              <w:rPr>
+                <w:rFonts w:cs="Arial"/>
+                <w:bCs/>
+                <w:szCs w:val="18"/>
+              </w:rPr>
+              <w:t>i</w:t>
+            </w:r>
+            <w:proofErr w:type="spellEnd"/>
+            <w:r>
+              <w:rPr>
+                <w:rFonts w:cs="Arial"/>
+                <w:bCs/>
+                <w:szCs w:val="18"/>
+              </w:rPr>
+              <w:t xml:space="preserve"> </w:t>
+            </w:r>
+            <w:proofErr w:type="spellStart"/>
+            <w:r>
+              <w:rPr>
+                <w:rFonts w:cs="Arial"/>
+                <w:bCs/>
+                <w:szCs w:val="18"/>
+              </w:rPr>
+              <w:t>resursa</w:t>
+            </w:r>
+            <w:proofErr w:type="spellEnd"/>
+            <w:r>
+              <w:rPr>
+                <w:rFonts w:cs="Arial"/>
+                <w:bCs/>
+                <w:szCs w:val="18"/>
+              </w:rPr>
+              <w:t xml:space="preserve"> </w:t>
+            </w:r>
+            <w:proofErr w:type="spellStart"/>
+            <w:r>
+              <w:rPr>
+                <w:rFonts w:cs="Arial"/>
+                <w:bCs/>
+                <w:szCs w:val="18"/>
+              </w:rPr>
+              <w:t>učesnika</w:t>
+            </w:r>
+            <w:proofErr w:type="spellEnd"/>
+            <w:r>
+              <w:rPr>
+                <w:rFonts w:cs="Arial"/>
+                <w:bCs/>
+                <w:szCs w:val="18"/>
+              </w:rPr>
+              <w:t xml:space="preserve"> u </w:t>
+            </w:r>
+            <w:proofErr w:type="spellStart"/>
+            <w:r>
+              <w:rPr>
+                <w:rFonts w:cs="Arial"/>
+                <w:bCs/>
+                <w:szCs w:val="18"/>
+              </w:rPr>
+              <w:t>programu</w:t>
+            </w:r>
+            <w:proofErr w:type="spellEnd"/>
+          </w:p>
+          <w:p>
+            <w:pPr>
+              <w:pStyle w:val="Title"/>
+              <w:jc w:val="left"/>
+              <w:rPr>
+                <w:rFonts w:cs="Arial"/>
+                <w:bCs/>
+                <w:szCs w:val="18"/>
+              </w:rPr>
+            </w:pPr>
+          </w:p>
+          <w:p>
+            <w:pPr>
+              <w:pStyle w:val="Title"/>
+              <w:jc w:val="left"/>
+              <w:rPr>
+                <w:rFonts w:cs="Arial"/>
+                <w:bCs/>
+                <w:szCs w:val="18"/>
+              </w:rPr>
+            </w:pPr>
+            <w:r>
+              <w:rPr>
+                <w:rFonts w:cs="Arial"/>
+                <w:bCs/>
+                <w:szCs w:val="18"/>
+              </w:rPr>
+              <w:t>2.</w:t>
+            </w:r>
+            <w:r>
+              <w:rPr>
+                <w:rFonts w:cs="Arial"/>
+                <w:bCs/>
+                <w:szCs w:val="18"/>
+              </w:rPr>
+              <w:t xml:space="preserve"> </w:t>
+            </w:r>
+            <w:proofErr w:type="spellStart"/>
+            <w:r>
+              <w:rPr>
+                <w:rFonts w:cs="Arial"/>
+                <w:bCs/>
+                <w:szCs w:val="18"/>
+              </w:rPr>
+              <w:t>Promovisanje</w:t>
+            </w:r>
+            <w:proofErr w:type="spellEnd"/>
+            <w:r>
+              <w:rPr>
+                <w:rFonts w:cs="Arial"/>
+                <w:bCs/>
+                <w:szCs w:val="18"/>
+              </w:rPr>
+              <w:t xml:space="preserve"> </w:t>
+            </w:r>
+            <w:proofErr w:type="spellStart"/>
+            <w:r>
+              <w:rPr>
+                <w:rFonts w:cs="Arial"/>
+                <w:bCs/>
+                <w:szCs w:val="18"/>
+              </w:rPr>
+              <w:t>programa</w:t>
+            </w:r>
+            <w:proofErr w:type="spellEnd"/>
+            <w:r>
+              <w:rPr>
+                <w:rFonts w:cs="Arial"/>
+                <w:bCs/>
+                <w:szCs w:val="18"/>
+              </w:rPr>
+              <w:t xml:space="preserve"> </w:t>
+            </w:r>
+            <w:proofErr w:type="spellStart"/>
+            <w:r>
+              <w:rPr>
+                <w:rFonts w:cs="Arial"/>
+                <w:bCs/>
+                <w:szCs w:val="18"/>
+              </w:rPr>
+              <w:t>stručne</w:t>
+            </w:r>
+            <w:proofErr w:type="spellEnd"/>
+            <w:r>
+              <w:rPr>
+                <w:rFonts w:cs="Arial"/>
+                <w:bCs/>
+                <w:szCs w:val="18"/>
+              </w:rPr>
+              <w:t xml:space="preserve"> </w:t>
+            </w:r>
+            <w:proofErr w:type="spellStart"/>
+            <w:r>
+              <w:rPr>
+                <w:rFonts w:cs="Arial"/>
+                <w:bCs/>
+                <w:szCs w:val="18"/>
+              </w:rPr>
+              <w:t>prakse</w:t>
+            </w:r>
+            <w:proofErr w:type="spellEnd"/>
+            <w:r>
+              <w:rPr>
+                <w:rFonts w:cs="Arial"/>
+                <w:bCs/>
+                <w:szCs w:val="18"/>
+              </w:rPr>
+              <w:t xml:space="preserve">, </w:t>
+            </w:r>
+            <w:proofErr w:type="spellStart"/>
+            <w:r>
+              <w:rPr>
+                <w:rFonts w:cs="Arial"/>
+                <w:bCs/>
+                <w:szCs w:val="18"/>
+              </w:rPr>
+              <w:t>posebno</w:t>
+            </w:r>
+            <w:proofErr w:type="spellEnd"/>
+            <w:r>
+              <w:rPr>
+                <w:rFonts w:cs="Arial"/>
+                <w:bCs/>
+                <w:szCs w:val="18"/>
+              </w:rPr>
+              <w:t xml:space="preserve"> u </w:t>
+            </w:r>
+            <w:proofErr w:type="spellStart"/>
+            <w:r>
+              <w:rPr>
+                <w:rFonts w:cs="Arial"/>
+                <w:bCs/>
+                <w:szCs w:val="18"/>
+              </w:rPr>
+              <w:t>zajednicama</w:t>
+            </w:r>
+            <w:proofErr w:type="spellEnd"/>
+            <w:r>
+              <w:rPr>
+                <w:rFonts w:cs="Arial"/>
+                <w:bCs/>
+                <w:szCs w:val="18"/>
+              </w:rPr>
+              <w:t xml:space="preserve"> </w:t>
+            </w:r>
+            <w:proofErr w:type="spellStart"/>
+            <w:r>
+              <w:rPr>
+                <w:rFonts w:cs="Arial"/>
+                <w:bCs/>
+                <w:szCs w:val="18"/>
+              </w:rPr>
+              <w:t>sa</w:t>
+            </w:r>
+            <w:proofErr w:type="spellEnd"/>
+            <w:r>
+              <w:rPr>
+                <w:rFonts w:cs="Arial"/>
+                <w:bCs/>
+                <w:szCs w:val="18"/>
+              </w:rPr>
+              <w:t xml:space="preserve"> </w:t>
+            </w:r>
+            <w:proofErr w:type="spellStart"/>
+            <w:r>
+              <w:rPr>
+                <w:rFonts w:cs="Arial"/>
+                <w:bCs/>
+                <w:szCs w:val="18"/>
+              </w:rPr>
+              <w:t>manje</w:t>
+            </w:r>
+            <w:proofErr w:type="spellEnd"/>
+            <w:r>
+              <w:rPr>
+                <w:rFonts w:cs="Arial"/>
+                <w:bCs/>
+                <w:szCs w:val="18"/>
+              </w:rPr>
+              <w:t xml:space="preserve"> </w:t>
+            </w:r>
+            <w:proofErr w:type="spellStart"/>
+            <w:r>
+              <w:rPr>
+                <w:rFonts w:cs="Arial"/>
+                <w:bCs/>
+                <w:szCs w:val="18"/>
+              </w:rPr>
+              <w:t>mogućnosti</w:t>
+            </w:r>
+            <w:proofErr w:type="spellEnd"/>
+          </w:p>
+          <w:p>
+            <w:pPr>
+              <w:pStyle w:val="Title"/>
+              <w:jc w:val="left"/>
+              <w:rPr>
+                <w:rFonts w:cs="Arial"/>
+                <w:bCs/>
+                <w:szCs w:val="18"/>
+              </w:rPr>
+            </w:pPr>
+          </w:p>
+          <w:p>
+            <w:pPr>
+              <w:pStyle w:val="Title"/>
+              <w:jc w:val="left"/>
+              <w:rPr>
+                <w:rFonts w:cs="Arial"/>
+                <w:bCs/>
+                <w:szCs w:val="18"/>
+              </w:rPr>
+            </w:pPr>
+            <w:r>
+              <w:rPr>
+                <w:rFonts w:cs="Arial"/>
+                <w:bCs/>
+                <w:szCs w:val="18"/>
+              </w:rPr>
+              <w:t>3</w:t>
+            </w:r>
+            <w:r>
+              <w:rPr>
+                <w:rFonts w:cs="Arial"/>
+                <w:bCs/>
+                <w:szCs w:val="18"/>
+              </w:rPr>
+              <w:t>.</w:t>
+            </w:r>
+            <w:r>
+              <w:rPr>
+                <w:rFonts w:cs="Arial"/>
+                <w:bCs/>
+                <w:szCs w:val="18"/>
+              </w:rPr>
+              <w:t xml:space="preserve"> </w:t>
+            </w:r>
+            <w:proofErr w:type="spellStart"/>
+            <w:r>
+              <w:rPr>
+                <w:rFonts w:cs="Arial"/>
+                <w:bCs/>
+                <w:szCs w:val="18"/>
+              </w:rPr>
+              <w:t>Objavljivanje</w:t>
+            </w:r>
+            <w:proofErr w:type="spellEnd"/>
+            <w:r>
+              <w:rPr>
+                <w:rFonts w:cs="Arial"/>
+                <w:bCs/>
+                <w:szCs w:val="18"/>
+              </w:rPr>
+              <w:t xml:space="preserve"> termina za </w:t>
+            </w:r>
+            <w:proofErr w:type="spellStart"/>
+            <w:r>
+              <w:rPr>
+                <w:rFonts w:cs="Arial"/>
+                <w:bCs/>
+                <w:szCs w:val="18"/>
+              </w:rPr>
+              <w:t>prijave</w:t>
+            </w:r>
+            <w:proofErr w:type="spellEnd"/>
+          </w:p>
+          <w:p>
+            <w:pPr>
+              <w:pStyle w:val="Title"/>
+              <w:jc w:val="left"/>
+              <w:rPr>
+                <w:rFonts w:cs="Arial"/>
+                <w:bCs/>
+                <w:szCs w:val="18"/>
+              </w:rPr>
+            </w:pPr>
+          </w:p>
+          <w:p>
+            <w:pPr>
+              <w:pStyle w:val="Title"/>
+              <w:jc w:val="left"/>
+              <w:rPr>
+                <w:rFonts w:cs="Arial"/>
+                <w:bCs/>
+                <w:szCs w:val="18"/>
+              </w:rPr>
+            </w:pPr>
+            <w:r>
+              <w:rPr>
+                <w:rFonts w:cs="Arial"/>
+                <w:bCs/>
+                <w:szCs w:val="18"/>
+              </w:rPr>
+              <w:t>4</w:t>
+            </w:r>
+            <w:r>
+              <w:rPr>
+                <w:rFonts w:cs="Arial"/>
+                <w:bCs/>
+                <w:szCs w:val="18"/>
+              </w:rPr>
+              <w:t>.</w:t>
+            </w:r>
+            <w:r>
+              <w:rPr>
+                <w:rFonts w:cs="Arial"/>
+                <w:bCs/>
+                <w:szCs w:val="18"/>
+              </w:rPr>
+              <w:t xml:space="preserve"> </w:t>
+            </w:r>
+            <w:proofErr w:type="spellStart"/>
+            <w:r>
+              <w:rPr>
+                <w:rFonts w:cs="Arial"/>
+                <w:bCs/>
+                <w:szCs w:val="18"/>
+              </w:rPr>
+              <w:t>Primanje</w:t>
+            </w:r>
+            <w:proofErr w:type="spellEnd"/>
+            <w:r>
+              <w:rPr>
+                <w:rFonts w:cs="Arial"/>
+                <w:bCs/>
+                <w:szCs w:val="18"/>
+              </w:rPr>
+              <w:t xml:space="preserve"> </w:t>
+            </w:r>
+            <w:proofErr w:type="spellStart"/>
+            <w:r>
+              <w:rPr>
+                <w:rFonts w:cs="Arial"/>
+                <w:bCs/>
+                <w:szCs w:val="18"/>
+              </w:rPr>
+              <w:t>prijava</w:t>
+            </w:r>
+            <w:proofErr w:type="spellEnd"/>
+          </w:p>
+          <w:p>
+            <w:pPr>
+              <w:pStyle w:val="Title"/>
+              <w:jc w:val="left"/>
+              <w:rPr>
+                <w:rFonts w:cs="Arial"/>
+                <w:bCs/>
+                <w:szCs w:val="18"/>
+              </w:rPr>
+            </w:pPr>
+          </w:p>
+          <w:p>
+            <w:pPr>
+              <w:pStyle w:val="Title"/>
+              <w:jc w:val="left"/>
+              <w:rPr>
+                <w:rFonts w:cs="Arial"/>
+                <w:bCs/>
+                <w:szCs w:val="18"/>
+              </w:rPr>
+            </w:pPr>
+            <w:r>
+              <w:rPr>
+                <w:rFonts w:cs="Arial"/>
+                <w:bCs/>
+                <w:szCs w:val="18"/>
+              </w:rPr>
+              <w:t>5</w:t>
+            </w:r>
+            <w:r>
+              <w:rPr>
+                <w:rFonts w:cs="Arial"/>
+                <w:bCs/>
+                <w:szCs w:val="18"/>
+              </w:rPr>
+              <w:t xml:space="preserve">. Provera </w:t>
+            </w:r>
+            <w:proofErr w:type="spellStart"/>
+            <w:r>
+              <w:rPr>
+                <w:rFonts w:cs="Arial"/>
+                <w:bCs/>
+                <w:szCs w:val="18"/>
+              </w:rPr>
+              <w:t>i</w:t>
+            </w:r>
+            <w:proofErr w:type="spellEnd"/>
+            <w:r>
+              <w:rPr>
+                <w:rFonts w:cs="Arial"/>
+                <w:bCs/>
+                <w:szCs w:val="18"/>
+              </w:rPr>
+              <w:t xml:space="preserve"> </w:t>
+            </w:r>
+            <w:proofErr w:type="spellStart"/>
+            <w:r>
+              <w:rPr>
+                <w:rFonts w:cs="Arial"/>
+                <w:bCs/>
+                <w:szCs w:val="18"/>
+              </w:rPr>
+              <w:t>odobravanje</w:t>
+            </w:r>
+            <w:proofErr w:type="spellEnd"/>
+            <w:r>
+              <w:rPr>
+                <w:rFonts w:cs="Arial"/>
+                <w:bCs/>
+                <w:szCs w:val="18"/>
+              </w:rPr>
+              <w:t xml:space="preserve"> </w:t>
+            </w:r>
+            <w:proofErr w:type="spellStart"/>
+            <w:r>
+              <w:rPr>
+                <w:rFonts w:cs="Arial"/>
+                <w:bCs/>
+                <w:szCs w:val="18"/>
+              </w:rPr>
+              <w:t>prijava</w:t>
+            </w:r>
+            <w:proofErr w:type="spellEnd"/>
+          </w:p>
+          <w:p>
+            <w:pPr>
+              <w:pStyle w:val="Title"/>
+              <w:jc w:val="left"/>
+              <w:rPr>
+                <w:rFonts w:cs="Arial"/>
+                <w:bCs/>
+                <w:szCs w:val="18"/>
+              </w:rPr>
+            </w:pPr>
+          </w:p>
+          <w:p>
+            <w:pPr>
+              <w:pStyle w:val="Title"/>
+              <w:jc w:val="left"/>
+              <w:rPr>
+                <w:rFonts w:cs="Arial"/>
+                <w:bCs/>
+                <w:szCs w:val="18"/>
+              </w:rPr>
+            </w:pPr>
+            <w:r>
+              <w:rPr>
+                <w:rFonts w:cs="Arial"/>
+                <w:bCs/>
+                <w:szCs w:val="18"/>
+              </w:rPr>
+              <w:lastRenderedPageBreak/>
+              <w:t>6</w:t>
+            </w:r>
+            <w:r>
+              <w:rPr>
+                <w:rFonts w:cs="Arial"/>
+                <w:bCs/>
+                <w:szCs w:val="18"/>
+              </w:rPr>
+              <w:t>.</w:t>
+            </w:r>
+            <w:r>
+              <w:rPr>
+                <w:rFonts w:cs="Arial"/>
+                <w:bCs/>
+                <w:szCs w:val="18"/>
+              </w:rPr>
+              <w:t xml:space="preserve"> </w:t>
+            </w:r>
+            <w:proofErr w:type="spellStart"/>
+            <w:r>
+              <w:rPr>
+                <w:rFonts w:cs="Arial"/>
+                <w:bCs/>
+                <w:szCs w:val="18"/>
+              </w:rPr>
+              <w:t>Grupisanje</w:t>
+            </w:r>
+            <w:proofErr w:type="spellEnd"/>
+            <w:r>
+              <w:rPr>
+                <w:rFonts w:cs="Arial"/>
+                <w:bCs/>
+                <w:szCs w:val="18"/>
+              </w:rPr>
+              <w:t xml:space="preserve"> </w:t>
+            </w:r>
+            <w:proofErr w:type="spellStart"/>
+            <w:r>
+              <w:rPr>
+                <w:rFonts w:cs="Arial"/>
+                <w:bCs/>
+                <w:szCs w:val="18"/>
+              </w:rPr>
+              <w:t>i</w:t>
+            </w:r>
+            <w:proofErr w:type="spellEnd"/>
+            <w:r>
+              <w:rPr>
+                <w:rFonts w:cs="Arial"/>
+                <w:bCs/>
+                <w:szCs w:val="18"/>
+              </w:rPr>
+              <w:t xml:space="preserve"> </w:t>
+            </w:r>
+            <w:proofErr w:type="spellStart"/>
+            <w:r>
+              <w:rPr>
+                <w:rFonts w:cs="Arial"/>
+                <w:bCs/>
+                <w:szCs w:val="18"/>
+              </w:rPr>
+              <w:t>objavljivanje</w:t>
+            </w:r>
+            <w:proofErr w:type="spellEnd"/>
+            <w:r>
+              <w:rPr>
+                <w:rFonts w:cs="Arial"/>
+                <w:bCs/>
+                <w:szCs w:val="18"/>
+              </w:rPr>
+              <w:t xml:space="preserve"> </w:t>
+            </w:r>
+            <w:proofErr w:type="spellStart"/>
+            <w:r>
+              <w:rPr>
+                <w:rFonts w:cs="Arial"/>
+                <w:bCs/>
+                <w:szCs w:val="18"/>
+              </w:rPr>
+              <w:t>liste</w:t>
+            </w:r>
+            <w:proofErr w:type="spellEnd"/>
+            <w:r>
+              <w:rPr>
+                <w:rFonts w:cs="Arial"/>
+                <w:bCs/>
+                <w:szCs w:val="18"/>
+              </w:rPr>
+              <w:t xml:space="preserve"> </w:t>
+            </w:r>
+            <w:proofErr w:type="spellStart"/>
+            <w:r>
+              <w:rPr>
+                <w:rFonts w:cs="Arial"/>
+                <w:bCs/>
+                <w:szCs w:val="18"/>
+              </w:rPr>
+              <w:t>učesnika</w:t>
+            </w:r>
+            <w:proofErr w:type="spellEnd"/>
+          </w:p>
+          <w:p>
+            <w:pPr>
+              <w:pStyle w:val="Title"/>
+              <w:jc w:val="left"/>
+              <w:rPr>
+                <w:rFonts w:cs="Arial"/>
+                <w:bCs/>
+                <w:szCs w:val="18"/>
+              </w:rPr>
+            </w:pPr>
+          </w:p>
+          <w:p>
+            <w:pPr>
+              <w:pStyle w:val="Title"/>
+              <w:jc w:val="left"/>
+              <w:rPr>
+                <w:rFonts w:cs="Arial"/>
+                <w:bCs/>
+                <w:szCs w:val="18"/>
+              </w:rPr>
+            </w:pPr>
+            <w:r>
+              <w:rPr>
+                <w:rFonts w:cs="Arial"/>
+                <w:bCs/>
+                <w:szCs w:val="18"/>
+              </w:rPr>
+              <w:t>7</w:t>
+            </w:r>
+            <w:r>
+              <w:rPr>
+                <w:rFonts w:cs="Arial"/>
+                <w:bCs/>
+                <w:szCs w:val="18"/>
+              </w:rPr>
+              <w:t>.</w:t>
+            </w:r>
+            <w:r>
+              <w:rPr>
+                <w:rFonts w:cs="Arial"/>
+                <w:bCs/>
+                <w:szCs w:val="18"/>
+              </w:rPr>
+              <w:t xml:space="preserve"> </w:t>
+            </w:r>
+            <w:proofErr w:type="spellStart"/>
+            <w:r>
+              <w:rPr>
+                <w:rFonts w:cs="Arial"/>
+                <w:bCs/>
+                <w:szCs w:val="18"/>
+              </w:rPr>
+              <w:t>Formiranje</w:t>
+            </w:r>
+            <w:proofErr w:type="spellEnd"/>
+            <w:r>
+              <w:rPr>
+                <w:rFonts w:cs="Arial"/>
+                <w:bCs/>
+                <w:szCs w:val="18"/>
+              </w:rPr>
+              <w:t xml:space="preserve"> </w:t>
+            </w:r>
+            <w:proofErr w:type="spellStart"/>
+            <w:r>
+              <w:rPr>
+                <w:rFonts w:cs="Arial"/>
+                <w:bCs/>
+                <w:szCs w:val="18"/>
+              </w:rPr>
+              <w:t>rasporeda</w:t>
+            </w:r>
+            <w:proofErr w:type="spellEnd"/>
+            <w:r>
+              <w:rPr>
+                <w:rFonts w:cs="Arial"/>
+                <w:bCs/>
+                <w:szCs w:val="18"/>
+              </w:rPr>
+              <w:t xml:space="preserve"> </w:t>
+            </w:r>
+            <w:proofErr w:type="spellStart"/>
+            <w:r>
+              <w:rPr>
+                <w:rFonts w:cs="Arial"/>
+                <w:bCs/>
+                <w:szCs w:val="18"/>
+              </w:rPr>
+              <w:t>aktivnosti</w:t>
+            </w:r>
+            <w:proofErr w:type="spellEnd"/>
+          </w:p>
+          <w:p>
+            <w:pPr>
+              <w:pStyle w:val="Title"/>
+              <w:jc w:val="left"/>
+              <w:rPr>
+                <w:rFonts w:cs="Arial"/>
+                <w:bCs/>
+                <w:szCs w:val="18"/>
+              </w:rPr>
+            </w:pPr>
+          </w:p>
+          <w:p>
+            <w:pPr>
+              <w:pStyle w:val="Title"/>
+              <w:jc w:val="left"/>
+              <w:rPr>
+                <w:rFonts w:cs="Arial"/>
+                <w:bCs/>
+                <w:szCs w:val="18"/>
+              </w:rPr>
+            </w:pPr>
+            <w:r>
+              <w:rPr>
+                <w:rFonts w:cs="Arial"/>
+                <w:bCs/>
+                <w:szCs w:val="18"/>
+              </w:rPr>
+              <w:t>8</w:t>
+            </w:r>
+            <w:r>
+              <w:rPr>
+                <w:rFonts w:cs="Arial"/>
+                <w:bCs/>
+                <w:szCs w:val="18"/>
+              </w:rPr>
+              <w:t>.</w:t>
+            </w:r>
+            <w:r>
+              <w:rPr>
+                <w:rFonts w:cs="Arial"/>
+                <w:bCs/>
+                <w:szCs w:val="18"/>
+              </w:rPr>
+              <w:t xml:space="preserve"> </w:t>
+            </w:r>
+            <w:proofErr w:type="spellStart"/>
+            <w:r>
+              <w:rPr>
+                <w:rFonts w:cs="Arial"/>
+                <w:bCs/>
+                <w:szCs w:val="18"/>
+              </w:rPr>
+              <w:t>Organizacija</w:t>
+            </w:r>
+            <w:proofErr w:type="spellEnd"/>
+            <w:r>
+              <w:rPr>
+                <w:rFonts w:cs="Arial"/>
+                <w:bCs/>
+                <w:szCs w:val="18"/>
+              </w:rPr>
+              <w:t xml:space="preserve"> </w:t>
+            </w:r>
+            <w:proofErr w:type="spellStart"/>
+            <w:r>
+              <w:rPr>
+                <w:rFonts w:cs="Arial"/>
+                <w:bCs/>
+                <w:szCs w:val="18"/>
+              </w:rPr>
+              <w:t>uvodne</w:t>
+            </w:r>
+            <w:proofErr w:type="spellEnd"/>
+            <w:r>
+              <w:rPr>
+                <w:rFonts w:cs="Arial"/>
+                <w:bCs/>
+                <w:szCs w:val="18"/>
+              </w:rPr>
+              <w:t xml:space="preserve"> </w:t>
+            </w:r>
+            <w:proofErr w:type="spellStart"/>
+            <w:r>
+              <w:rPr>
+                <w:rFonts w:cs="Arial"/>
+                <w:bCs/>
+                <w:szCs w:val="18"/>
+              </w:rPr>
+              <w:t>konferencije</w:t>
+            </w:r>
+            <w:proofErr w:type="spellEnd"/>
+          </w:p>
+          <w:p>
+            <w:pPr>
+              <w:pStyle w:val="Title"/>
+              <w:jc w:val="left"/>
+              <w:rPr>
+                <w:rFonts w:cs="Arial"/>
+                <w:bCs/>
+                <w:szCs w:val="18"/>
+              </w:rPr>
+            </w:pPr>
+          </w:p>
+          <w:p>
+            <w:pPr>
+              <w:pStyle w:val="Title"/>
+              <w:jc w:val="left"/>
+              <w:rPr>
+                <w:rFonts w:cs="Arial"/>
+                <w:bCs/>
+                <w:szCs w:val="18"/>
+              </w:rPr>
+            </w:pPr>
+            <w:r>
+              <w:rPr>
+                <w:rFonts w:cs="Arial"/>
+                <w:bCs/>
+                <w:szCs w:val="18"/>
+              </w:rPr>
+              <w:t>9</w:t>
+            </w:r>
+            <w:r>
+              <w:rPr>
+                <w:rFonts w:cs="Arial"/>
+                <w:bCs/>
+                <w:szCs w:val="18"/>
+              </w:rPr>
+              <w:t>.</w:t>
+            </w:r>
+            <w:r>
+              <w:rPr>
+                <w:rFonts w:cs="Arial"/>
+                <w:bCs/>
+                <w:szCs w:val="18"/>
+              </w:rPr>
+              <w:t xml:space="preserve"> </w:t>
+            </w:r>
+            <w:proofErr w:type="spellStart"/>
+            <w:r>
+              <w:rPr>
+                <w:rFonts w:cs="Arial"/>
+                <w:bCs/>
+                <w:szCs w:val="18"/>
+              </w:rPr>
+              <w:t>Organizovanje</w:t>
+            </w:r>
+            <w:proofErr w:type="spellEnd"/>
+            <w:r>
+              <w:rPr>
+                <w:rFonts w:cs="Arial"/>
+                <w:bCs/>
+                <w:szCs w:val="18"/>
+              </w:rPr>
+              <w:t xml:space="preserve"> </w:t>
+            </w:r>
+            <w:proofErr w:type="spellStart"/>
+            <w:r>
+              <w:rPr>
+                <w:rFonts w:cs="Arial"/>
+                <w:bCs/>
+                <w:szCs w:val="18"/>
+              </w:rPr>
+              <w:t>raspodele</w:t>
+            </w:r>
+            <w:proofErr w:type="spellEnd"/>
+            <w:r>
+              <w:rPr>
+                <w:rFonts w:cs="Arial"/>
+                <w:bCs/>
+                <w:szCs w:val="18"/>
+              </w:rPr>
+              <w:t xml:space="preserve">, </w:t>
+            </w:r>
+            <w:proofErr w:type="spellStart"/>
+            <w:r>
+              <w:rPr>
+                <w:rFonts w:cs="Arial"/>
+                <w:bCs/>
+                <w:szCs w:val="18"/>
+              </w:rPr>
+              <w:t>razmene</w:t>
+            </w:r>
+            <w:proofErr w:type="spellEnd"/>
+            <w:r>
+              <w:rPr>
+                <w:rFonts w:cs="Arial"/>
+                <w:bCs/>
+                <w:szCs w:val="18"/>
+              </w:rPr>
+              <w:t xml:space="preserve">, </w:t>
+            </w:r>
+            <w:proofErr w:type="spellStart"/>
+            <w:r>
+              <w:rPr>
+                <w:rFonts w:cs="Arial"/>
+                <w:bCs/>
+                <w:szCs w:val="18"/>
+              </w:rPr>
+              <w:t>i</w:t>
+            </w:r>
+            <w:proofErr w:type="spellEnd"/>
+            <w:r>
+              <w:rPr>
+                <w:rFonts w:cs="Arial"/>
+                <w:bCs/>
+                <w:szCs w:val="18"/>
+              </w:rPr>
+              <w:t xml:space="preserve"> </w:t>
+            </w:r>
+            <w:proofErr w:type="spellStart"/>
+            <w:r>
+              <w:rPr>
+                <w:rFonts w:cs="Arial"/>
+                <w:bCs/>
+                <w:szCs w:val="18"/>
+              </w:rPr>
+              <w:t>prevoza</w:t>
+            </w:r>
+            <w:proofErr w:type="spellEnd"/>
+            <w:r>
+              <w:rPr>
+                <w:rFonts w:cs="Arial"/>
+                <w:bCs/>
+                <w:szCs w:val="18"/>
+              </w:rPr>
+              <w:t xml:space="preserve"> </w:t>
+            </w:r>
+            <w:proofErr w:type="spellStart"/>
+            <w:r>
+              <w:rPr>
+                <w:rFonts w:cs="Arial"/>
+                <w:bCs/>
+                <w:szCs w:val="18"/>
+              </w:rPr>
+              <w:t>učesnika</w:t>
+            </w:r>
+            <w:proofErr w:type="spellEnd"/>
+          </w:p>
+          <w:p>
+            <w:pPr>
+              <w:pStyle w:val="Title"/>
+              <w:jc w:val="left"/>
+              <w:rPr>
+                <w:rFonts w:cs="Arial"/>
+                <w:bCs/>
+                <w:szCs w:val="18"/>
+              </w:rPr>
+            </w:pPr>
+          </w:p>
+          <w:p>
+            <w:pPr>
+              <w:pStyle w:val="Title"/>
+              <w:jc w:val="left"/>
+              <w:rPr>
+                <w:rFonts w:cs="Arial"/>
+                <w:bCs/>
+                <w:szCs w:val="18"/>
+              </w:rPr>
+            </w:pPr>
+            <w:r>
+              <w:rPr>
+                <w:rFonts w:cs="Arial"/>
+                <w:bCs/>
+                <w:szCs w:val="18"/>
+              </w:rPr>
+              <w:t>10.</w:t>
+            </w:r>
+            <w:r>
+              <w:rPr>
+                <w:rFonts w:cs="Arial"/>
+                <w:bCs/>
+                <w:szCs w:val="18"/>
+              </w:rPr>
+              <w:t xml:space="preserve"> </w:t>
+            </w:r>
+            <w:proofErr w:type="spellStart"/>
+            <w:r>
+              <w:rPr>
+                <w:rFonts w:cs="Arial"/>
+                <w:bCs/>
+                <w:szCs w:val="18"/>
+              </w:rPr>
+              <w:t>Početak</w:t>
+            </w:r>
+            <w:proofErr w:type="spellEnd"/>
+            <w:r>
+              <w:rPr>
+                <w:rFonts w:cs="Arial"/>
+                <w:bCs/>
+                <w:szCs w:val="18"/>
+              </w:rPr>
+              <w:t xml:space="preserve"> </w:t>
+            </w:r>
+            <w:proofErr w:type="spellStart"/>
+            <w:r>
+              <w:rPr>
+                <w:rFonts w:cs="Arial"/>
+                <w:bCs/>
+                <w:szCs w:val="18"/>
+              </w:rPr>
+              <w:t>stručnih</w:t>
+            </w:r>
+            <w:proofErr w:type="spellEnd"/>
+            <w:r>
+              <w:rPr>
+                <w:rFonts w:cs="Arial"/>
+                <w:bCs/>
+                <w:szCs w:val="18"/>
+              </w:rPr>
+              <w:t xml:space="preserve"> </w:t>
+            </w:r>
+            <w:proofErr w:type="spellStart"/>
+            <w:r>
+              <w:rPr>
+                <w:rFonts w:cs="Arial"/>
+                <w:bCs/>
+                <w:szCs w:val="18"/>
+              </w:rPr>
+              <w:t>praksi</w:t>
+            </w:r>
+            <w:proofErr w:type="spellEnd"/>
+          </w:p>
+          <w:p>
+            <w:pPr>
+              <w:pStyle w:val="Title"/>
+              <w:jc w:val="left"/>
+              <w:rPr>
+                <w:rFonts w:cs="Arial"/>
+                <w:bCs/>
+                <w:szCs w:val="18"/>
+              </w:rPr>
+            </w:pPr>
+          </w:p>
+          <w:p>
+            <w:pPr>
+              <w:pStyle w:val="Title"/>
+              <w:jc w:val="left"/>
+              <w:rPr>
+                <w:rFonts w:cs="Arial"/>
+                <w:bCs/>
+                <w:szCs w:val="18"/>
+              </w:rPr>
+            </w:pPr>
+            <w:r>
+              <w:rPr>
+                <w:rFonts w:cs="Arial"/>
+                <w:bCs/>
+                <w:szCs w:val="18"/>
+              </w:rPr>
+              <w:t>11</w:t>
+            </w:r>
+            <w:r>
+              <w:rPr>
+                <w:rFonts w:cs="Arial"/>
+                <w:bCs/>
+                <w:szCs w:val="18"/>
+              </w:rPr>
+              <w:t>.</w:t>
+            </w:r>
+            <w:r>
+              <w:rPr>
+                <w:rFonts w:cs="Arial"/>
+                <w:bCs/>
+                <w:szCs w:val="18"/>
+              </w:rPr>
+              <w:t xml:space="preserve"> </w:t>
+            </w:r>
+            <w:proofErr w:type="spellStart"/>
+            <w:r>
+              <w:rPr>
+                <w:rFonts w:cs="Arial"/>
+                <w:bCs/>
+                <w:szCs w:val="18"/>
+              </w:rPr>
+              <w:t>Realizacija</w:t>
+            </w:r>
+            <w:proofErr w:type="spellEnd"/>
+            <w:r>
+              <w:rPr>
+                <w:rFonts w:cs="Arial"/>
+                <w:bCs/>
+                <w:szCs w:val="18"/>
+              </w:rPr>
+              <w:t xml:space="preserve"> </w:t>
+            </w:r>
+            <w:proofErr w:type="spellStart"/>
+            <w:r>
+              <w:rPr>
+                <w:rFonts w:cs="Arial"/>
+                <w:bCs/>
+                <w:szCs w:val="18"/>
+              </w:rPr>
+              <w:t>radionica</w:t>
+            </w:r>
+            <w:proofErr w:type="spellEnd"/>
+            <w:r>
+              <w:rPr>
+                <w:rFonts w:cs="Arial"/>
+                <w:bCs/>
+                <w:szCs w:val="18"/>
+              </w:rPr>
+              <w:t xml:space="preserve"> </w:t>
+            </w:r>
+            <w:proofErr w:type="spellStart"/>
+            <w:r>
+              <w:rPr>
+                <w:rFonts w:cs="Arial"/>
+                <w:bCs/>
+                <w:szCs w:val="18"/>
+              </w:rPr>
+              <w:t>i</w:t>
+            </w:r>
+            <w:proofErr w:type="spellEnd"/>
+            <w:r>
+              <w:rPr>
+                <w:rFonts w:cs="Arial"/>
+                <w:bCs/>
+                <w:szCs w:val="18"/>
+              </w:rPr>
+              <w:t xml:space="preserve"> </w:t>
+            </w:r>
+            <w:proofErr w:type="spellStart"/>
+            <w:r>
+              <w:rPr>
+                <w:rFonts w:cs="Arial"/>
+                <w:bCs/>
+                <w:szCs w:val="18"/>
+              </w:rPr>
+              <w:t>treninga</w:t>
+            </w:r>
+            <w:proofErr w:type="spellEnd"/>
+            <w:r>
+              <w:rPr>
+                <w:rFonts w:cs="Arial"/>
+                <w:bCs/>
+                <w:szCs w:val="18"/>
+              </w:rPr>
+              <w:t xml:space="preserve"> za </w:t>
+            </w:r>
+            <w:proofErr w:type="spellStart"/>
+            <w:r>
+              <w:rPr>
+                <w:rFonts w:cs="Arial"/>
+                <w:bCs/>
+                <w:szCs w:val="18"/>
+              </w:rPr>
+              <w:t>učesnike</w:t>
+            </w:r>
+            <w:proofErr w:type="spellEnd"/>
+          </w:p>
+          <w:p>
+            <w:pPr>
+              <w:pStyle w:val="Title"/>
+              <w:jc w:val="left"/>
+              <w:rPr>
+                <w:rFonts w:cs="Arial"/>
+                <w:bCs/>
+                <w:szCs w:val="18"/>
+              </w:rPr>
+            </w:pPr>
+          </w:p>
+          <w:p>
+            <w:pPr>
+              <w:pStyle w:val="Title"/>
+              <w:jc w:val="left"/>
+              <w:rPr>
+                <w:rFonts w:cs="Arial"/>
+                <w:bCs/>
+                <w:szCs w:val="18"/>
+              </w:rPr>
+            </w:pPr>
+            <w:r>
+              <w:rPr>
+                <w:rFonts w:cs="Arial"/>
+                <w:bCs/>
+                <w:szCs w:val="18"/>
+              </w:rPr>
+              <w:t>1</w:t>
+            </w:r>
+            <w:r>
+              <w:rPr>
+                <w:rFonts w:cs="Arial"/>
+                <w:bCs/>
+                <w:szCs w:val="18"/>
+              </w:rPr>
+              <w:t>2</w:t>
+            </w:r>
+            <w:r>
+              <w:rPr>
+                <w:rFonts w:cs="Arial"/>
+                <w:bCs/>
+                <w:szCs w:val="18"/>
+              </w:rPr>
+              <w:t>.</w:t>
+            </w:r>
+            <w:r>
+              <w:rPr>
+                <w:rFonts w:cs="Arial"/>
+                <w:bCs/>
+                <w:szCs w:val="18"/>
+              </w:rPr>
+              <w:t xml:space="preserve"> </w:t>
+            </w:r>
+            <w:proofErr w:type="spellStart"/>
+            <w:r>
+              <w:rPr>
+                <w:rFonts w:cs="Arial"/>
+                <w:bCs/>
+                <w:szCs w:val="18"/>
+              </w:rPr>
+              <w:t>FInalizacija</w:t>
+            </w:r>
+            <w:proofErr w:type="spellEnd"/>
+            <w:r>
+              <w:rPr>
+                <w:rFonts w:cs="Arial"/>
+                <w:bCs/>
+                <w:szCs w:val="18"/>
+              </w:rPr>
+              <w:t xml:space="preserve"> </w:t>
+            </w:r>
+            <w:proofErr w:type="spellStart"/>
+            <w:r>
+              <w:rPr>
+                <w:rFonts w:cs="Arial"/>
+                <w:bCs/>
+                <w:szCs w:val="18"/>
+              </w:rPr>
+              <w:t>planiranih</w:t>
+            </w:r>
+            <w:proofErr w:type="spellEnd"/>
+            <w:r>
+              <w:rPr>
+                <w:rFonts w:cs="Arial"/>
+                <w:bCs/>
+                <w:szCs w:val="18"/>
+              </w:rPr>
+              <w:t xml:space="preserve"> </w:t>
+            </w:r>
+            <w:proofErr w:type="spellStart"/>
+            <w:r>
+              <w:rPr>
+                <w:rFonts w:cs="Arial"/>
+                <w:bCs/>
+                <w:szCs w:val="18"/>
+              </w:rPr>
+              <w:t>aktivnosti</w:t>
+            </w:r>
+            <w:proofErr w:type="spellEnd"/>
+          </w:p>
+          <w:p>
+            <w:pPr>
+              <w:pStyle w:val="Title"/>
+              <w:jc w:val="left"/>
+              <w:rPr>
+                <w:rFonts w:cs="Arial"/>
+                <w:bCs/>
+                <w:szCs w:val="18"/>
+              </w:rPr>
+            </w:pPr>
+          </w:p>
+          <w:p>
+            <w:pPr>
+              <w:pStyle w:val="Title"/>
+              <w:jc w:val="left"/>
+              <w:rPr>
+                <w:rFonts w:cs="Arial"/>
+                <w:bCs/>
+                <w:szCs w:val="18"/>
+              </w:rPr>
+            </w:pPr>
+            <w:r>
+              <w:rPr>
+                <w:rFonts w:cs="Arial"/>
+                <w:bCs/>
+                <w:szCs w:val="18"/>
+              </w:rPr>
+              <w:t>13.</w:t>
+            </w:r>
+            <w:r>
+              <w:rPr>
+                <w:rFonts w:cs="Arial"/>
+                <w:bCs/>
+                <w:szCs w:val="18"/>
+              </w:rPr>
+              <w:t xml:space="preserve"> </w:t>
+            </w:r>
+            <w:proofErr w:type="spellStart"/>
+            <w:r>
+              <w:rPr>
+                <w:rFonts w:cs="Arial"/>
+                <w:bCs/>
+                <w:szCs w:val="18"/>
+              </w:rPr>
+              <w:t>Organizacija</w:t>
+            </w:r>
+            <w:proofErr w:type="spellEnd"/>
+            <w:r>
+              <w:rPr>
+                <w:rFonts w:cs="Arial"/>
+                <w:bCs/>
+                <w:szCs w:val="18"/>
+              </w:rPr>
+              <w:t xml:space="preserve"> </w:t>
+            </w:r>
+            <w:proofErr w:type="spellStart"/>
+            <w:r>
+              <w:rPr>
+                <w:rFonts w:cs="Arial"/>
+                <w:bCs/>
+                <w:szCs w:val="18"/>
+              </w:rPr>
+              <w:t>završne</w:t>
+            </w:r>
+            <w:proofErr w:type="spellEnd"/>
+            <w:r>
+              <w:rPr>
+                <w:rFonts w:cs="Arial"/>
+                <w:bCs/>
+                <w:szCs w:val="18"/>
+              </w:rPr>
+              <w:t xml:space="preserve"> </w:t>
+            </w:r>
+            <w:proofErr w:type="spellStart"/>
+            <w:r>
+              <w:rPr>
+                <w:rFonts w:cs="Arial"/>
+                <w:bCs/>
+                <w:szCs w:val="18"/>
+              </w:rPr>
+              <w:t>konferencije</w:t>
+            </w:r>
+            <w:proofErr w:type="spellEnd"/>
+          </w:p>
+          <w:p>
+            <w:pPr>
+              <w:pStyle w:val="Title"/>
+              <w:jc w:val="left"/>
+              <w:rPr>
+                <w:rFonts w:cs="Arial"/>
+                <w:bCs/>
+                <w:szCs w:val="18"/>
+              </w:rPr>
+            </w:pPr>
+          </w:p>
+          <w:p>
+            <w:pPr>
+              <w:pStyle w:val="Title"/>
+              <w:jc w:val="left"/>
+              <w:rPr>
+                <w:rFonts w:cs="Arial"/>
+                <w:bCs/>
+                <w:szCs w:val="18"/>
+              </w:rPr>
+            </w:pPr>
+            <w:r>
+              <w:rPr>
+                <w:rFonts w:cs="Arial"/>
+                <w:bCs/>
+                <w:szCs w:val="18"/>
+              </w:rPr>
+              <w:t>14.</w:t>
+            </w:r>
+            <w:r>
+              <w:rPr>
+                <w:rFonts w:cs="Arial"/>
+                <w:bCs/>
+                <w:szCs w:val="18"/>
+              </w:rPr>
+              <w:t xml:space="preserve"> </w:t>
+            </w:r>
+            <w:proofErr w:type="spellStart"/>
+            <w:r>
+              <w:rPr>
+                <w:rFonts w:cs="Arial"/>
+                <w:bCs/>
+                <w:szCs w:val="18"/>
+              </w:rPr>
+              <w:t>Dodela</w:t>
+            </w:r>
+            <w:proofErr w:type="spellEnd"/>
+            <w:r>
+              <w:rPr>
+                <w:rFonts w:cs="Arial"/>
+                <w:bCs/>
+                <w:szCs w:val="18"/>
+              </w:rPr>
+              <w:t xml:space="preserve"> </w:t>
+            </w:r>
+            <w:proofErr w:type="spellStart"/>
+            <w:r>
+              <w:rPr>
+                <w:rFonts w:cs="Arial"/>
+                <w:bCs/>
+                <w:szCs w:val="18"/>
+              </w:rPr>
+              <w:t>sertifikata</w:t>
+            </w:r>
+            <w:proofErr w:type="spellEnd"/>
+          </w:p>
+          <w:p>
+            <w:pPr>
+              <w:pStyle w:val="Title"/>
+              <w:jc w:val="left"/>
+              <w:rPr>
+                <w:rFonts w:cs="Arial"/>
+                <w:bCs/>
+                <w:szCs w:val="18"/>
+              </w:rPr>
+            </w:pPr>
+          </w:p>
+          <w:p>
+            <w:pPr>
+              <w:pStyle w:val="Title"/>
+              <w:jc w:val="left"/>
+              <w:rPr>
+                <w:rFonts w:cs="Arial"/>
+                <w:bCs/>
+                <w:szCs w:val="18"/>
+              </w:rPr>
+            </w:pPr>
+            <w:r>
+              <w:rPr>
+                <w:rFonts w:cs="Arial"/>
+                <w:bCs/>
+                <w:szCs w:val="18"/>
+              </w:rPr>
+              <w:t>15.</w:t>
+            </w:r>
+            <w:r>
+              <w:rPr>
+                <w:rFonts w:cs="Arial"/>
+                <w:bCs/>
+                <w:szCs w:val="18"/>
+              </w:rPr>
+              <w:t xml:space="preserve"> </w:t>
+            </w:r>
+            <w:proofErr w:type="spellStart"/>
+            <w:r>
+              <w:rPr>
+                <w:rFonts w:cs="Arial"/>
+                <w:bCs/>
+                <w:szCs w:val="18"/>
+              </w:rPr>
+              <w:t>Okupljanje</w:t>
+            </w:r>
+            <w:proofErr w:type="spellEnd"/>
+            <w:r>
+              <w:rPr>
+                <w:rFonts w:cs="Arial"/>
+                <w:bCs/>
+                <w:szCs w:val="18"/>
+              </w:rPr>
+              <w:t xml:space="preserve"> </w:t>
+            </w:r>
+            <w:proofErr w:type="spellStart"/>
+            <w:r>
+              <w:rPr>
+                <w:rFonts w:cs="Arial"/>
+                <w:bCs/>
+                <w:szCs w:val="18"/>
+              </w:rPr>
+              <w:t>odbora</w:t>
+            </w:r>
+            <w:proofErr w:type="spellEnd"/>
+            <w:r>
+              <w:rPr>
+                <w:rFonts w:cs="Arial"/>
+                <w:bCs/>
+                <w:szCs w:val="18"/>
+              </w:rPr>
+              <w:t xml:space="preserve"> </w:t>
+            </w:r>
+            <w:proofErr w:type="spellStart"/>
+            <w:r>
+              <w:rPr>
+                <w:rFonts w:cs="Arial"/>
+                <w:bCs/>
+                <w:szCs w:val="18"/>
+              </w:rPr>
+              <w:t>i</w:t>
+            </w:r>
+            <w:proofErr w:type="spellEnd"/>
+            <w:r>
+              <w:rPr>
+                <w:rFonts w:cs="Arial"/>
+                <w:bCs/>
+                <w:szCs w:val="18"/>
+              </w:rPr>
+              <w:t xml:space="preserve"> </w:t>
+            </w:r>
+            <w:proofErr w:type="spellStart"/>
+            <w:r>
+              <w:rPr>
+                <w:rFonts w:cs="Arial"/>
+                <w:bCs/>
+                <w:szCs w:val="18"/>
+              </w:rPr>
+              <w:t>sumiranje</w:t>
+            </w:r>
+            <w:proofErr w:type="spellEnd"/>
+            <w:r>
+              <w:rPr>
+                <w:rFonts w:cs="Arial"/>
+                <w:bCs/>
+                <w:szCs w:val="18"/>
+              </w:rPr>
+              <w:t xml:space="preserve"> </w:t>
+            </w:r>
+            <w:proofErr w:type="spellStart"/>
+            <w:r>
+              <w:rPr>
+                <w:rFonts w:cs="Arial"/>
+                <w:bCs/>
+                <w:szCs w:val="18"/>
+              </w:rPr>
+              <w:t>celokupnog</w:t>
+            </w:r>
+            <w:proofErr w:type="spellEnd"/>
+            <w:r>
+              <w:rPr>
+                <w:rFonts w:cs="Arial"/>
+                <w:bCs/>
+                <w:szCs w:val="18"/>
+              </w:rPr>
+              <w:t xml:space="preserve"> </w:t>
+            </w:r>
+            <w:proofErr w:type="spellStart"/>
+            <w:r>
+              <w:rPr>
+                <w:rFonts w:cs="Arial"/>
+                <w:bCs/>
+                <w:szCs w:val="18"/>
+              </w:rPr>
+              <w:t>programa</w:t>
+            </w:r>
+            <w:proofErr w:type="spellEnd"/>
+          </w:p>
+          <w:p>
+            <w:pPr>
+              <w:pStyle w:val="Title"/>
+              <w:jc w:val="left"/>
+              <w:rPr>
+                <w:rFonts w:cs="Arial"/>
+                <w:bCs/>
+                <w:szCs w:val="18"/>
+              </w:rPr>
+            </w:pPr>
+          </w:p>
+          <w:p>
+            <w:pPr>
+              <w:pStyle w:val="Title"/>
+              <w:jc w:val="left"/>
+              <w:rPr>
+                <w:rFonts w:cs="Arial"/>
+                <w:bCs/>
+                <w:szCs w:val="18"/>
+              </w:rPr>
+            </w:pPr>
+            <w:r>
+              <w:rPr>
+                <w:rFonts w:cs="Arial"/>
+                <w:bCs/>
+                <w:szCs w:val="18"/>
+              </w:rPr>
+              <w:t>16.</w:t>
+            </w:r>
+            <w:r>
+              <w:rPr>
+                <w:rFonts w:cs="Arial"/>
+                <w:bCs/>
+                <w:szCs w:val="18"/>
+              </w:rPr>
+              <w:t xml:space="preserve"> </w:t>
+            </w:r>
+            <w:proofErr w:type="spellStart"/>
+            <w:r>
+              <w:rPr>
+                <w:rFonts w:cs="Arial"/>
+                <w:bCs/>
+                <w:szCs w:val="18"/>
+              </w:rPr>
+              <w:t>Pisanje</w:t>
+            </w:r>
+            <w:proofErr w:type="spellEnd"/>
+            <w:r>
+              <w:rPr>
+                <w:rFonts w:cs="Arial"/>
+                <w:bCs/>
+                <w:szCs w:val="18"/>
+              </w:rPr>
+              <w:t xml:space="preserve"> </w:t>
+            </w:r>
+            <w:proofErr w:type="spellStart"/>
+            <w:r>
+              <w:rPr>
+                <w:rFonts w:cs="Arial"/>
+                <w:bCs/>
+                <w:szCs w:val="18"/>
+              </w:rPr>
+              <w:t>izveštaja</w:t>
+            </w:r>
+            <w:proofErr w:type="spellEnd"/>
           </w:p>
         </w:tc>
         <w:tc>
@@ -7409,6 +9409,184 @@
     </w:lvl>
   </w:abstractNum>
   <w:abstractNum w:abstractNumId="1" w15:restartNumberingAfterBreak="0">
+    <w:nsid w:val="0E8C4158"/>
+    <w:multiLevelType w:val="hybridMultilevel"/>
+    <w:tmpl w:val="6C30FA60"/>
+    <w:lvl w:ilvl="0" w:tplc="0809000F">
+      <w:start w:val="1"/>
+      <w:numFmt w:val="decimal"/>
+      <w:lvlText w:val="%1."/>
+      <w:lvlJc w:val="left"/>
+      <w:pPr>
+        <w:ind w:left="720" w:hanging="360"/>
+      </w:pPr>
+      <w:rPr>
+        <w:rFonts w:hint="default"/>
+      </w:rPr>
+    </w:lvl>
+    <w:lvl w:ilvl="1" w:tplc="08090019" w:tentative="1">
+      <w:start w:val="1"/>
+      <w:numFmt w:val="lowerLetter"/>
+      <w:lvlText w:val="%2."/>
+      <w:lvlJc w:val="left"/>
+      <w:pPr>
+        <w:ind w:left="1440" w:hanging="360"/>
+      </w:pPr>
+    </w:lvl>
+    <w:lvl w:ilvl="2" w:tplc="0809001B" w:tentative="1">
+      <w:start w:val="1"/>
+      <w:numFmt w:val="lowerRoman"/>
+      <w:lvlText w:val="%3."/>
+      <w:lvlJc w:val="right"/>
+      <w:pPr>
+        <w:ind w:left="2160" w:hanging="180"/>
+      </w:pPr>
+    </w:lvl>
+    <w:lvl w:ilvl="3" w:tplc="0809000F" w:tentative="1">
+      <w:start w:val="1"/>
+      <w:numFmt w:val="decimal"/>
+      <w:lvlText w:val="%4."/>
+      <w:lvlJc w:val="left"/>
+      <w:pPr>
+        <w:ind w:left="2880" w:hanging="360"/>
+      </w:pPr>
+    </w:lvl>
+    <w:lvl w:ilvl="4" w:tplc="08090019" w:tentative="1">
+      <w:start w:val="1"/>
+      <w:numFmt w:val="lowerLetter"/>
+      <w:lvlText w:val="%5."/>
+      <w:lvlJc w:val="left"/>
+      <w:pPr>
+        <w:ind w:left="3600" w:hanging="360"/>
+      </w:pPr>
+    </w:lvl>
+    <w:lvl w:ilvl="5" w:tplc="0809001B" w:tentative="1">
+      <w:start w:val="1"/>
+      <w:numFmt w:val="lowerRoman"/>
+      <w:lvlText w:val="%6."/>
+      <w:lvlJc w:val="right"/>
+      <w:pPr>
+        <w:ind w:left="4320" w:hanging="180"/>
+      </w:pPr>
+    </w:lvl>
+    <w:lvl w:ilvl="6" w:tplc="0809000F" w:tentative="1">
+      <w:start w:val="1"/>
+      <w:numFmt w:val="decimal"/>
+      <w:lvlText w:val="%7."/>
+      <w:lvlJc w:val="left"/>
+      <w:pPr>
+        <w:ind w:left="5040" w:hanging="360"/>
+      </w:pPr>
+    </w:lvl>
+    <w:lvl w:ilvl="7" w:tplc="08090019" w:tentative="1">
+      <w:start w:val="1"/>
+      <w:numFmt w:val="lowerLetter"/>
+      <w:lvlText w:val="%8."/>
+      <w:lvlJc w:val="left"/>
+      <w:pPr>
+        <w:ind w:left="5760" w:hanging="360"/>
+      </w:pPr>
+    </w:lvl>
+    <w:lvl w:ilvl="8" w:tplc="0809001B" w:tentative="1">
+      <w:start w:val="1"/>
+      <w:numFmt w:val="lowerRoman"/>
+      <w:lvlText w:val="%9."/>
+      <w:lvlJc w:val="right"/>
+      <w:pPr>
+        <w:ind w:left="6480" w:hanging="180"/>
+      </w:pPr>
+    </w:lvl>
+  </w:abstractNum>
+  <w:abstractNum w:abstractNumId="2" w15:restartNumberingAfterBreak="0">
+    <w:nsid w:val="66691A09"/>
+    <w:multiLevelType w:val="hybridMultilevel"/>
+    <w:tmpl w:val="EE7CD008"/>
+    <w:lvl w:ilvl="0" w:tplc="0809000F">
+      <w:start w:val="1"/>
+      <w:numFmt w:val="decimal"/>
+      <w:lvlText w:val="%1."/>
+      <w:lvlJc w:val="left"/>
+      <w:pPr>
+        <w:ind w:left="720" w:hanging="360"/>
+      </w:pPr>
+      <w:rPr>
+        <w:rFonts w:hint="default"/>
+      </w:rPr>
+    </w:lvl>
+    <w:lvl w:ilvl="1" w:tplc="08090019" w:tentative="1">
+      <w:start w:val="1"/>
+      <w:numFmt w:val="lowerLetter"/>
+      <w:lvlText w:val="%2."/>
+      <w:lvlJc w:val="left"/>
+      <w:pPr>
+        <w:ind w:left="1440" w:hanging="360"/>
+      </w:pPr>
+    </w:lvl>
+    <w:lvl w:ilvl="2" w:tplc="0809001B" w:tentative="1">
+      <w:start w:val="1"/>
+      <w:numFmt w:val="lowerRoman"/>
+      <w:lvlText w:val="%3."/>
+      <w:lvlJc w:val="right"/>
+      <w:pPr>
+        <w:ind w:left="2160" w:hanging="180"/>
+      </w:pPr>
+    </w:lvl>
+    <w:lvl w:ilvl="3" w:tplc="0809000F" w:tentative="1">
+      <w:start w:val="1"/>
+      <w:numFmt w:val="decimal"/>
+      <w:lvlText w:val="%4."/>
+      <w:lvlJc w:val="left"/>
+      <w:pPr>
+        <w:ind w:left="2880" w:hanging="360"/>
+      </w:pPr>
+    </w:lvl>
+    <w:lvl w:ilvl="4" w:tplc="08090019" w:tentative="1">
+      <w:start w:val="1"/>
+      <w:numFmt w:val="lowerLetter"/>
+      <w:lvlText w:val="%5."/>
+      <w:lvlJc w:val="left"/>
+      <w:pPr>
+        <w:ind w:left="3600" w:hanging="360"/>
+      </w:pPr>
+    </w:lvl>
+    <w:lvl w:ilvl="5" w:tplc="0809001B" w:tentative="1">
+      <w:start w:val="1"/>
+      <w:numFmt w:val="lowerRoman"/>
+      <w:lvlText w:val="%6."/>
+      <w:lvlJc w:val="right"/>
+      <w:pPr>
+        <w:ind w:left="4320" w:hanging="180"/>
+      </w:pPr>
+    </w:lvl>
+    <w:lvl w:ilvl="6" w:tplc="0809000F" w:tentative="1">
+      <w:start w:val="1"/>
+      <w:numFmt w:val="decimal"/>
+      <w:lvlText w:val="%7."/>
+      <w:lvlJc w:val="left"/>
+      <w:pPr>
+        <w:ind w:left="5040" w:hanging="360"/>
+      </w:pPr>
+    </w:lvl>
+    <w:lvl w:ilvl="7" w:tplc="08090019" w:tentative="1">
+      <w:start w:val="1"/>
+      <w:numFmt w:val="lowerLetter"/>
+      <w:lvlText w:val="%8."/>
+      <w:lvlJc w:val="left"/>
+      <w:pPr>
+        <w:ind w:left="5760" w:hanging="360"/>
+      </w:pPr>
+    </w:lvl>
+    <w:lvl w:ilvl="8" w:tplc="0809001B" w:tentative="1">
+      <w:start w:val="1"/>
+      <w:numFmt w:val="lowerRoman"/>
+      <w:lvlText w:val="%9."/>
+      <w:lvlJc w:val="right"/>
+      <w:pPr>
+        <w:ind w:left="6480" w:hanging="180"/>
+      </w:pPr>
+    </w:lvl>
+  </w:abstractNum>
+  <w:abstractNum w:abstractNumId="3" w15:restartNumberingAfterBreak="0">
     <w:nsid w:val="722721A6"/>
     <w:multiLevelType w:val="hybridMultilevel"/>
     <w:tmpl w:val="2AB83F64"/>
@@ -7525,7 +9703,7 @@
       </w:pPr>
     </w:lvl>
   </w:abstractNum>
-  <w:abstractNum w:abstractNumId="2" w15:restartNumberingAfterBreak="0">
+  <w:abstractNum w:abstractNumId="4" w15:restartNumberingAfterBreak="0">
     <w:nsid w:val="73B52F61"/>
     <w:multiLevelType w:val="multilevel"/>
     <w:tmpl w:val="AC6AF43A"/>
@@ -7665,7 +9843,7 @@
       </w:rPr>
     </w:lvl>
   </w:abstractNum>
-  <w:abstractNum w:abstractNumId="3" w15:restartNumberingAfterBreak="0">
+  <w:abstractNum w:abstractNumId="5" w15:restartNumberingAfterBreak="0">
     <w:nsid w:val="7A960DC7"/>
     <w:multiLevelType w:val="hybridMultilevel"/>
     <w:tmpl w:val="F59607FE"/>
@@ -7781,13 +9959,19 @@
     <w:abstractNumId w:val="0"/>
   </w:num>
   <w:num w:numId="2" w16cid:durableId="1578828336">
-    <w:abstractNumId w:val="2"/>
+    <w:abstractNumId w:val="4"/>
   </w:num>
   <w:num w:numId="3" w16cid:durableId="409621254">
+    <w:abstractNumId w:val="3"/>
+  </w:num>
+  <w:num w:numId="4" w16cid:durableId="515460256">
+    <w:abstractNumId w:val="5"/>
+  </w:num>
+  <w:num w:numId="5" w16cid:durableId="1265530201">
     <w:abstractNumId w:val="1"/>
   </w:num>
-  <w:num w:numId="4" w16cid:durableId="515460256">
-    <w:abstractNumId w:val="3"/>
+  <w:num w:numId="6" w16cid:durableId="1436250339">
+    <w:abstractNumId w:val="2"/>
   </w:num>
 </w:numbering>
 </file>
@@ -8310,6 +10494,7 @@
   <w:style w:type="paragraph" w:styleId="Title">
     <w:name w:val="Title"/>
     <w:basedOn w:val="Normal"/>
+    <w:link w:val="TitleChar"/>
     <w:qFormat/>
     <w:rsid w:val="00B93A87"/>
     <w:pPr>
@@ -8503,6 +10688,18 @@
       <w:rFonts w:ascii="Calibri" w:eastAsia="Calibri" w:hAnsi="Calibri"/>
       <w:sz w:val="22"/>
       <w:szCs w:val="22"/>
+    </w:rPr>
+  </w:style>
+  <w:style w:type="character" w:customStyle="1" w:styleId="TitleChar">
+    <w:name w:val="Title Char"/>
+    <w:basedOn w:val="DefaultParagraphFont"/>
+    <w:link w:val="Title"/>
+    <w:rsid w:val="00A045C6"/>
+    <w:rPr>
+      <w:rFonts w:ascii="Myriad Pro" w:hAnsi="Myriad Pro"/>
+      <w:b/>
+      <w:sz w:val="18"/>
+      <w:lang w:val="en-GB"/>
     </w:rPr>
   </w:style>
 </w:styles>

</xml_diff>

<commit_message>
Dodavanje aktivnost br. 12 i 13
</commit_message>
<xml_diff>
--- a/Logicki okvir.docx
+++ b/Logicki okvir.docx
@@ -2430,31 +2430,28 @@
               <w:jc w:val="left"/>
               <w:rPr>
                 <w:rFonts w:cs="Arial"/>
-                <w:b w:val="0"/>
+                <w:bCs/>
                 <w:szCs w:val="18"/>
                 <w:lang w:val="sr-Latn-RS"/>
               </w:rPr>
             </w:pPr>
-          </w:p>
-          <w:p>
-            <w:pPr>
-              <w:pStyle w:val="Title"/>
-              <w:jc w:val="left"/>
-              <w:rPr>
-                <w:rFonts w:cs="Arial"/>
-                <w:b w:val="0"/>
+            <w:r>
+              <w:rPr>
+                <w:rFonts w:cs="Arial"/>
+                <w:bCs/>
                 <w:szCs w:val="18"/>
                 <w:lang w:val="sr-Latn-RS"/>
               </w:rPr>
-            </w:pPr>
-          </w:p>
-          <w:p>
-            <w:pPr>
-              <w:pStyle w:val="Title"/>
-              <w:jc w:val="left"/>
-              <w:rPr>
-                <w:rFonts w:cs="Arial"/>
-                <w:b w:val="0"/>
+              <w:t>Sumiranje utisaka, pregled pređenje prakse sa ciljem pronalaženja unapređenja sledeće</w:t>
+            </w:r>
+          </w:p>
+          <w:p>
+            <w:pPr>
+              <w:pStyle w:val="Title"/>
+              <w:jc w:val="left"/>
+              <w:rPr>
+                <w:rFonts w:cs="Arial"/>
+                <w:bCs/>
                 <w:szCs w:val="18"/>
                 <w:lang w:val="sr-Latn-RS"/>
               </w:rPr>
@@ -2468,8 +2465,18 @@
                 <w:rFonts w:cs="Arial"/>
                 <w:b w:val="0"/>
                 <w:szCs w:val="18"/>
-              </w:rPr>
-            </w:pPr>
+                <w:lang w:val="sr-Latn-RS"/>
+              </w:rPr>
+            </w:pPr>
+            <w:r>
+              <w:rPr>
+                <w:rFonts w:cs="Arial"/>
+                <w:bCs/>
+                <w:szCs w:val="18"/>
+                <w:lang w:val="sr-Latn-RS"/>
+              </w:rPr>
+              <w:t>Pisanje izveštaja.</w:t>
+            </w:r>
           </w:p>
         </w:tc>
         <w:tc>

</xml_diff>

<commit_message>
Promene u aktivnostima Logickog okvira
</commit_message>
<xml_diff>
--- a/Logicki okvir.docx
+++ b/Logicki okvir.docx
@@ -371,6 +371,7 @@
               </w:rPr>
             </w:pPr>
             <w:proofErr w:type="spellStart"/>
+            <w:proofErr w:type="gramStart"/>
             <w:r>
               <w:rPr>
                 <w:rFonts w:cs="Arial"/>
@@ -406,6 +407,7 @@
               <w:t>cilj</w:t>
             </w:r>
             <w:proofErr w:type="spellEnd"/>
+            <w:proofErr w:type="gramEnd"/>
             <w:r>
               <w:rPr>
                 <w:rFonts w:cs="Arial"/>
@@ -7567,6 +7569,7 @@
                 <w:color w:val="FFFFFF"/>
                 <w:sz w:val="20"/>
               </w:rPr>
+              <w:lastRenderedPageBreak/>
               <w:t>Očekivani</w:t>
             </w:r>
             <w:proofErr w:type="spellEnd"/>
@@ -9502,7 +9505,6 @@
                 <w:color w:val="FFFFFF"/>
                 <w:sz w:val="20"/>
               </w:rPr>
-              <w:lastRenderedPageBreak/>
               <w:t>Aktivnosti</w:t>
             </w:r>
             <w:proofErr w:type="spellEnd"/>
@@ -10299,8 +10301,6 @@
           <w:p>
             <w:pPr>
               <w:rPr>
-                <w:b/>
-                <w:bCs/>
                 <w:lang w:val="sr-Latn-RS"/>
               </w:rPr>
             </w:pPr>
@@ -10318,19 +10318,148 @@
               </w:rPr>
               <w:t>2.1.1.</w:t>
             </w:r>
-          </w:p>
-          <w:p>
-            <w:pPr>
-              <w:rPr>
+            <w:r>
+              <w:rPr>
+                <w:b/>
+                <w:bCs/>
                 <w:lang w:val="sr-Latn-RS"/>
               </w:rPr>
-            </w:pPr>
-            <w:r>
-              <w:rPr>
-                <w:b/>
-                <w:bCs/>
+              <w:t xml:space="preserve"> </w:t>
+            </w:r>
+            <w:r>
+              <w:rPr>
                 <w:lang w:val="sr-Latn-RS"/>
               </w:rPr>
+              <w:t>Definisanje</w:t>
+            </w:r>
+            <w:r>
+              <w:rPr>
+                <w:lang w:val="sr-Latn-RS"/>
+              </w:rPr>
+              <w:t xml:space="preserve"> programa posete sa posebnim osvrtom na SC, DE, LH</w:t>
+            </w:r>
+          </w:p>
+          <w:p>
+            <w:pPr>
+              <w:rPr>
+                <w:b/>
+                <w:bCs/>
+                <w:lang w:val="sr-Latn-RS"/>
+              </w:rPr>
+            </w:pPr>
+            <w:r>
+              <w:rPr>
+                <w:b/>
+                <w:bCs/>
+                <w:lang w:val="sr-Latn-RS"/>
+              </w:rPr>
+              <w:t xml:space="preserve">      2.1.2. </w:t>
+            </w:r>
+            <w:r>
+              <w:rPr>
+                <w:lang w:val="sr-Latn-RS"/>
+              </w:rPr>
+              <w:t>Priprema agende posete</w:t>
+            </w:r>
+          </w:p>
+          <w:p>
+            <w:pPr>
+              <w:rPr>
+                <w:b/>
+                <w:bCs/>
+                <w:lang w:val="sr-Latn-RS"/>
+              </w:rPr>
+            </w:pPr>
+            <w:r>
+              <w:rPr>
+                <w:b/>
+                <w:bCs/>
+                <w:lang w:val="sr-Latn-RS"/>
+              </w:rPr>
+              <w:t xml:space="preserve">      2.1.3. </w:t>
+            </w:r>
+            <w:r>
+              <w:rPr>
+                <w:lang w:val="sr-Latn-RS"/>
+              </w:rPr>
+              <w:t>Poseta Holandiji</w:t>
+            </w:r>
+          </w:p>
+          <w:p>
+            <w:pPr>
+              <w:rPr>
+                <w:b/>
+                <w:bCs/>
+                <w:lang w:val="sr-Latn-RS"/>
+              </w:rPr>
+            </w:pPr>
+            <w:r>
+              <w:rPr>
+                <w:b/>
+                <w:bCs/>
+                <w:lang w:val="sr-Latn-RS"/>
+              </w:rPr>
+              <w:t xml:space="preserve">      2.1.4. </w:t>
+            </w:r>
+            <w:r>
+              <w:rPr>
+                <w:lang w:val="sr-Latn-RS"/>
+              </w:rPr>
+              <w:t>Poseta firmama</w:t>
+            </w:r>
+          </w:p>
+          <w:p>
+            <w:pPr>
+              <w:rPr>
+                <w:b/>
+                <w:bCs/>
+                <w:lang w:val="sr-Latn-RS"/>
+              </w:rPr>
+            </w:pPr>
+            <w:r>
+              <w:rPr>
+                <w:b/>
+                <w:bCs/>
+                <w:lang w:val="sr-Latn-RS"/>
+              </w:rPr>
+              <w:t xml:space="preserve">      2.1.5. </w:t>
+            </w:r>
+            <w:r>
+              <w:rPr>
+                <w:lang w:val="sr-Latn-RS"/>
+              </w:rPr>
+              <w:t>Pripreme izvestaja</w:t>
+            </w:r>
+          </w:p>
+          <w:p>
+            <w:pPr>
+              <w:rPr>
+                <w:b/>
+                <w:bCs/>
+                <w:lang w:val="sr-Latn-RS"/>
+              </w:rPr>
+            </w:pPr>
+            <w:r>
+              <w:rPr>
+                <w:b/>
+                <w:bCs/>
+                <w:lang w:val="sr-Latn-RS"/>
+              </w:rPr>
+              <w:t xml:space="preserve">      2.1.6. </w:t>
+            </w:r>
+          </w:p>
+          <w:p>
+            <w:pPr>
+              <w:rPr>
+                <w:lang w:val="sr-Latn-RS"/>
+              </w:rPr>
+            </w:pPr>
+            <w:r>
+              <w:rPr>
+                <w:b/>
+                <w:bCs/>
+                <w:lang w:val="sr-Latn-RS"/>
+              </w:rPr>
               <w:t xml:space="preserve">   2.2.</w:t>
             </w:r>
             <w:r>
@@ -10396,6 +10525,7 @@
               <w:rPr>
                 <w:lang w:val="sr-Latn-RS"/>
               </w:rPr>
+              <w:lastRenderedPageBreak/>
               <w:t xml:space="preserve">      </w:t>
             </w:r>
             <w:r>
@@ -10495,7 +10625,6 @@
                 <w:bCs/>
                 <w:lang w:val="sr-Latn-RS"/>
               </w:rPr>
-              <w:lastRenderedPageBreak/>
               <w:t xml:space="preserve">   3.2.</w:t>
             </w:r>
             <w:r>
@@ -10586,9 +10715,24 @@
               <w:rPr>
                 <w:b/>
                 <w:bCs/>
+              </w:rPr>
+            </w:pPr>
+            <w:r>
+              <w:rPr>
+                <w:b/>
+                <w:bCs/>
+              </w:rPr>
+              <w:t>_______________________</w:t>
+            </w:r>
+            <w:r>
+              <w:rPr>
+                <w:b/>
+                <w:bCs/>
                 <w:lang w:val="sr-Latn-RS"/>
               </w:rPr>
-            </w:pPr>
+              <w:br/>
+              <w:t>Mentori su obučeni</w:t>
+            </w:r>
           </w:p>
           <w:p>
             <w:pPr>
@@ -10598,31 +10742,29 @@
                 <w:lang w:val="sr-Latn-RS"/>
               </w:rPr>
             </w:pPr>
-            <w:r>
+          </w:p>
+          <w:p>
+            <w:pPr>
               <w:rPr>
                 <w:b/>
                 <w:bCs/>
                 <w:lang w:val="sr-Latn-RS"/>
               </w:rPr>
-              <w:t>4.</w:t>
-            </w:r>
+            </w:pPr>
             <w:r>
               <w:rPr>
                 <w:b/>
                 <w:bCs/>
                 <w:lang w:val="sr-Latn-RS"/>
               </w:rPr>
-              <w:t xml:space="preserve"> Formiranje centra za saradnju</w:t>
-            </w:r>
-          </w:p>
-          <w:p>
-            <w:pPr>
-              <w:rPr>
-                <w:b/>
-                <w:bCs/>
+              <w:t xml:space="preserve">4.1. </w:t>
+            </w:r>
+            <w:r>
+              <w:rPr>
                 <w:lang w:val="sr-Latn-RS"/>
               </w:rPr>
-            </w:pPr>
+              <w:t>Praksa iz oblasti Blockchain</w:t>
+            </w:r>
           </w:p>
           <w:p>
             <w:pPr>
@@ -10638,8 +10780,231 @@
                 <w:bCs/>
                 <w:lang w:val="sr-Latn-RS"/>
               </w:rPr>
-              <w:t>5. Stručne prakse</w:t>
-            </w:r>
+              <w:t xml:space="preserve">     4.1.1.</w:t>
+            </w:r>
+          </w:p>
+          <w:p>
+            <w:pPr>
+              <w:rPr>
+                <w:b/>
+                <w:bCs/>
+                <w:lang w:val="sr-Latn-RS"/>
+              </w:rPr>
+            </w:pPr>
+            <w:r>
+              <w:rPr>
+                <w:b/>
+                <w:bCs/>
+                <w:lang w:val="sr-Latn-RS"/>
+              </w:rPr>
+              <w:t xml:space="preserve">4.2. </w:t>
+            </w:r>
+            <w:r>
+              <w:rPr>
+                <w:lang w:val="sr-Latn-RS"/>
+              </w:rPr>
+              <w:t>Praksa iz oblasti AI</w:t>
+            </w:r>
+          </w:p>
+          <w:p>
+            <w:pPr>
+              <w:rPr>
+                <w:b/>
+                <w:bCs/>
+                <w:lang w:val="sr-Latn-RS"/>
+              </w:rPr>
+            </w:pPr>
+            <w:r>
+              <w:rPr>
+                <w:b/>
+                <w:bCs/>
+                <w:lang w:val="sr-Latn-RS"/>
+              </w:rPr>
+              <w:t xml:space="preserve">     4.2.1.</w:t>
+            </w:r>
+          </w:p>
+          <w:p>
+            <w:pPr>
+              <w:rPr>
+                <w:b/>
+                <w:bCs/>
+                <w:lang w:val="sr-Latn-RS"/>
+              </w:rPr>
+            </w:pPr>
+            <w:r>
+              <w:rPr>
+                <w:b/>
+                <w:bCs/>
+                <w:lang w:val="sr-Latn-RS"/>
+              </w:rPr>
+              <w:t xml:space="preserve">4.3. </w:t>
+            </w:r>
+            <w:r>
+              <w:rPr>
+                <w:lang w:val="sr-Latn-RS"/>
+              </w:rPr>
+              <w:t>Praksa iz oblasti DevOps</w:t>
+            </w:r>
+          </w:p>
+          <w:p>
+            <w:pPr>
+              <w:rPr>
+                <w:b/>
+                <w:bCs/>
+                <w:lang w:val="sr-Latn-RS"/>
+              </w:rPr>
+            </w:pPr>
+            <w:r>
+              <w:rPr>
+                <w:b/>
+                <w:bCs/>
+                <w:lang w:val="sr-Latn-RS"/>
+              </w:rPr>
+              <w:t xml:space="preserve">     4.3.1. </w:t>
+            </w:r>
+          </w:p>
+          <w:p>
+            <w:pPr>
+              <w:rPr>
+                <w:b/>
+                <w:bCs/>
+                <w:lang w:val="sr-Latn-RS"/>
+              </w:rPr>
+            </w:pPr>
+          </w:p>
+          <w:p>
+            <w:pPr>
+              <w:rPr>
+                <w:b/>
+                <w:bCs/>
+                <w:lang w:val="sr-Latn-RS"/>
+              </w:rPr>
+            </w:pPr>
+            <w:r>
+              <w:rPr>
+                <w:b/>
+                <w:bCs/>
+                <w:lang w:val="sr-Latn-RS"/>
+              </w:rPr>
+              <w:t xml:space="preserve">5. </w:t>
+            </w:r>
+            <w:r>
+              <w:rPr>
+                <w:lang w:val="sr-Latn-RS"/>
+              </w:rPr>
+              <w:t>Studentske posete studenata sa mentorima</w:t>
+            </w:r>
+            <w:r>
+              <w:rPr>
+                <w:i/>
+                <w:iCs/>
+                <w:lang w:val="sr-Latn-RS"/>
+              </w:rPr>
+              <w:t xml:space="preserve"> </w:t>
+            </w:r>
+            <w:r>
+              <w:rPr>
+                <w:i/>
+                <w:iCs/>
+                <w:lang w:val="sr-Latn-RS"/>
+              </w:rPr>
+              <w:t>(da vide kako to funkcioniše)</w:t>
+            </w:r>
+          </w:p>
+          <w:p>
+            <w:pPr>
+              <w:rPr>
+                <w:b/>
+                <w:bCs/>
+                <w:lang w:val="sr-Latn-RS"/>
+              </w:rPr>
+            </w:pPr>
+          </w:p>
+          <w:p>
+            <w:pPr>
+              <w:rPr>
+                <w:b/>
+                <w:bCs/>
+                <w:lang w:val="sr-Latn-RS"/>
+              </w:rPr>
+            </w:pPr>
+            <w:r>
+              <w:rPr>
+                <w:b/>
+                <w:bCs/>
+                <w:lang w:val="sr-Latn-RS"/>
+              </w:rPr>
+              <w:t>6</w:t>
+            </w:r>
+            <w:r>
+              <w:rPr>
+                <w:b/>
+                <w:bCs/>
+                <w:lang w:val="sr-Latn-RS"/>
+              </w:rPr>
+              <w:t>.</w:t>
+            </w:r>
+            <w:r>
+              <w:rPr>
+                <w:b/>
+                <w:bCs/>
+                <w:lang w:val="sr-Latn-RS"/>
+              </w:rPr>
+              <w:t xml:space="preserve"> </w:t>
+            </w:r>
+            <w:r>
+              <w:rPr>
+                <w:lang w:val="sr-Latn-RS"/>
+              </w:rPr>
+              <w:t>Formiranje centra za saradnju</w:t>
+            </w:r>
+            <w:r>
+              <w:rPr>
+                <w:lang w:val="sr-Latn-RS"/>
+              </w:rPr>
+              <w:t xml:space="preserve"> (firme i univerziteti)</w:t>
+            </w:r>
+          </w:p>
+          <w:p>
+            <w:pPr>
+              <w:rPr>
+                <w:b/>
+                <w:bCs/>
+                <w:lang w:val="sr-Latn-RS"/>
+              </w:rPr>
+            </w:pPr>
+          </w:p>
+          <w:p>
+            <w:pPr>
+              <w:rPr>
+                <w:b/>
+                <w:bCs/>
+                <w:lang w:val="sr-Latn-RS"/>
+              </w:rPr>
+            </w:pPr>
+            <w:r>
+              <w:rPr>
+                <w:b/>
+                <w:bCs/>
+                <w:lang w:val="sr-Latn-RS"/>
+              </w:rPr>
+              <w:t xml:space="preserve">7. </w:t>
+            </w:r>
+            <w:r>
+              <w:rPr>
+                <w:lang w:val="sr-Latn-RS"/>
+              </w:rPr>
+              <w:t>Stručne prakse</w:t>
+            </w:r>
+          </w:p>
+          <w:p>
+            <w:pPr>
+              <w:rPr>
+                <w:b/>
+                <w:bCs/>
+                <w:lang w:val="sr-Latn-RS"/>
+              </w:rPr>
+            </w:pPr>
           </w:p>
           <w:p>
             <w:pPr>
@@ -11026,6 +11391,7 @@
                 <w:bCs/>
                 <w:color w:val="FF0000"/>
               </w:rPr>
+              <w:lastRenderedPageBreak/>
               <w:tab/>
               <w:t xml:space="preserve">2.05 </w:t>
             </w:r>
@@ -11744,7 +12110,6 @@
                 <w:bCs/>
                 <w:color w:val="FF0000"/>
               </w:rPr>
-              <w:lastRenderedPageBreak/>
               <w:t xml:space="preserve">6. </w:t>
             </w:r>
             <w:proofErr w:type="spellStart"/>
@@ -12758,6 +13123,7 @@
                 <w:bCs/>
                 <w:color w:val="FF0000"/>
               </w:rPr>
+              <w:lastRenderedPageBreak/>
               <w:t>partnerske</w:t>
             </w:r>
             <w:proofErr w:type="spellEnd"/>
@@ -13636,7 +14002,6 @@
                 <w:bCs/>
                 <w:color w:val="FF0000"/>
               </w:rPr>
-              <w:lastRenderedPageBreak/>
               <w:tab/>
               <w:t xml:space="preserve">9.04 </w:t>
             </w:r>
@@ -14175,6 +14540,7 @@
               <w:t xml:space="preserve"> plana </w:t>
             </w:r>
             <w:proofErr w:type="spellStart"/>
+            <w:proofErr w:type="gramStart"/>
             <w:r>
               <w:rPr>
                 <w:b/>
@@ -14202,6 +14568,7 @@
               <w:t>programa</w:t>
             </w:r>
             <w:proofErr w:type="spellEnd"/>
+            <w:proofErr w:type="gramEnd"/>
           </w:p>
           <w:p>
             <w:pPr>
@@ -14651,6 +15018,7 @@
                 <w:bCs/>
                 <w:color w:val="FF0000"/>
               </w:rPr>
+              <w:lastRenderedPageBreak/>
               <w:t xml:space="preserve">13. </w:t>
             </w:r>
             <w:proofErr w:type="spellStart"/>
@@ -15557,7 +15925,6 @@
                 <w:bCs/>
                 <w:color w:val="FF0000"/>
               </w:rPr>
-              <w:lastRenderedPageBreak/>
               <w:tab/>
               <w:t xml:space="preserve">15.05 </w:t>
             </w:r>

</xml_diff>

<commit_message>
Ispravka greske u pisanju
</commit_message>
<xml_diff>
--- a/Logicki okvir.docx
+++ b/Logicki okvir.docx
@@ -10763,23 +10763,29 @@
               <w:rPr>
                 <w:lang w:val="sr-Latn-RS"/>
               </w:rPr>
-              <w:t>Praksa iz oblasti Blockchain</w:t>
-            </w:r>
-          </w:p>
-          <w:p>
-            <w:pPr>
-              <w:rPr>
-                <w:b/>
-                <w:bCs/>
+              <w:t xml:space="preserve">Treninzi </w:t>
+            </w:r>
+            <w:r>
+              <w:rPr>
                 <w:lang w:val="sr-Latn-RS"/>
               </w:rPr>
-            </w:pPr>
-            <w:r>
+              <w:t xml:space="preserve"> iz oblasti Blockchain</w:t>
+            </w:r>
+          </w:p>
+          <w:p>
+            <w:pPr>
               <w:rPr>
                 <w:b/>
                 <w:bCs/>
                 <w:lang w:val="sr-Latn-RS"/>
               </w:rPr>
+            </w:pPr>
+            <w:r>
+              <w:rPr>
+                <w:b/>
+                <w:bCs/>
+                <w:lang w:val="sr-Latn-RS"/>
+              </w:rPr>
               <w:t xml:space="preserve">     4.1.1.</w:t>
             </w:r>
           </w:p>
@@ -10803,23 +10809,37 @@
               <w:rPr>
                 <w:lang w:val="sr-Latn-RS"/>
               </w:rPr>
-              <w:t>Praksa iz oblasti AI</w:t>
-            </w:r>
-          </w:p>
-          <w:p>
-            <w:pPr>
+              <w:t>Treninzi</w:t>
+            </w:r>
+            <w:r>
               <w:rPr>
                 <w:b/>
                 <w:bCs/>
                 <w:lang w:val="sr-Latn-RS"/>
               </w:rPr>
-            </w:pPr>
-            <w:r>
-              <w:rPr>
-                <w:b/>
-                <w:bCs/>
+              <w:t xml:space="preserve"> </w:t>
+            </w:r>
+            <w:r>
+              <w:rPr>
                 <w:lang w:val="sr-Latn-RS"/>
               </w:rPr>
+              <w:t>iz oblasti AI</w:t>
+            </w:r>
+          </w:p>
+          <w:p>
+            <w:pPr>
+              <w:rPr>
+                <w:b/>
+                <w:bCs/>
+                <w:lang w:val="sr-Latn-RS"/>
+              </w:rPr>
+            </w:pPr>
+            <w:r>
+              <w:rPr>
+                <w:b/>
+                <w:bCs/>
+                <w:lang w:val="sr-Latn-RS"/>
+              </w:rPr>
               <w:t xml:space="preserve">     4.2.1.</w:t>
             </w:r>
           </w:p>
@@ -10843,7 +10863,21 @@
               <w:rPr>
                 <w:lang w:val="sr-Latn-RS"/>
               </w:rPr>
-              <w:t>Praksa iz oblasti DevOps</w:t>
+              <w:t>Treninzi</w:t>
+            </w:r>
+            <w:r>
+              <w:rPr>
+                <w:b/>
+                <w:bCs/>
+                <w:lang w:val="sr-Latn-RS"/>
+              </w:rPr>
+              <w:t xml:space="preserve"> </w:t>
+            </w:r>
+            <w:r>
+              <w:rPr>
+                <w:lang w:val="sr-Latn-RS"/>
+              </w:rPr>
+              <w:t>iz oblasti DevOps</w:t>
             </w:r>
           </w:p>
           <w:p>

</xml_diff>